<commit_message>
Add README.txt for Gendoc workflow and some fancy output variable to gendoc template
</commit_message>
<xml_diff>
--- a/resources/de.mdelab.languages.resources/documentation/templates/template_factory.docx
+++ b/resources/de.mdelab.languages.resources/documentation/templates/template_factory.docx
@@ -56,6 +56,93 @@
           <w:lang w:val="en-US" w:eastAsia="en-US"/>
         </w:rPr>
         <w:t>&gt;</w:t>
+      </w:r>
+    </w:p>
+    <w:p>
+      <w:pPr>
+        <w:jc w:val="left"/>
+        <w:rPr>
+          <w:rFonts w:ascii="Courier New" w:eastAsiaTheme="minorHAnsi" w:hAnsi="Courier New" w:cs="Courier New"/>
+          <w:color w:val="4F81BD" w:themeColor="accent1"/>
+          <w:sz w:val="18"/>
+          <w:szCs w:val="22"/>
+          <w:lang w:val="en-US" w:eastAsia="en-US"/>
+        </w:rPr>
+      </w:pPr>
+      <w:r>
+        <w:rPr>
+          <w:rFonts w:ascii="Courier New" w:eastAsiaTheme="minorHAnsi" w:hAnsi="Courier New" w:cs="Courier New"/>
+          <w:color w:val="4F81BD" w:themeColor="accent1"/>
+          <w:sz w:val="18"/>
+          <w:szCs w:val="22"/>
+          <w:lang w:val="en-US" w:eastAsia="en-US"/>
+        </w:rPr>
+        <w:t>&lt;output path=’</w:t>
+      </w:r>
+      <w:bookmarkStart w:id="0" w:name="OLE_LINK23"/>
+      <w:bookmarkStart w:id="1" w:name="OLE_LINK24"/>
+      <w:bookmarkStart w:id="2" w:name="_GoBack"/>
+      <w:r>
+        <w:rPr>
+          <w:rStyle w:val="gendocCar"/>
+          <w:rFonts w:eastAsiaTheme="minorHAnsi"/>
+          <w:b/>
+          <w:color w:val="FF0000"/>
+        </w:rPr>
+        <w:t>$</w:t>
+      </w:r>
+      <w:proofErr w:type="spellStart"/>
+      <w:r>
+        <w:rPr>
+          <w:rStyle w:val="gendocCar"/>
+          <w:rFonts w:eastAsiaTheme="minorHAnsi"/>
+          <w:b/>
+          <w:color w:val="FF0000"/>
+        </w:rPr>
+        <w:t>ProjectFolder</w:t>
+      </w:r>
+      <w:proofErr w:type="spellEnd"/>
+      <w:r>
+        <w:rPr>
+          <w:rStyle w:val="gendocCar"/>
+          <w:rFonts w:eastAsiaTheme="minorHAnsi"/>
+          <w:b/>
+          <w:color w:val="FF0000"/>
+        </w:rPr>
+        <w:t>$</w:t>
+      </w:r>
+      <w:bookmarkEnd w:id="0"/>
+      <w:bookmarkEnd w:id="1"/>
+      <w:bookmarkEnd w:id="2"/>
+      <w:r>
+        <w:rPr>
+          <w:rStyle w:val="gendocCar"/>
+          <w:rFonts w:eastAsiaTheme="minorHAnsi"/>
+        </w:rPr>
+        <w:t>/</w:t>
+      </w:r>
+      <w:r>
+        <w:rPr>
+          <w:rStyle w:val="gendocCar"/>
+          <w:rFonts w:eastAsiaTheme="minorHAnsi"/>
+        </w:rPr>
+        <w:t>documentation/${input</w:t>
+      </w:r>
+      <w:proofErr w:type="gramStart"/>
+      <w:r>
+        <w:rPr>
+          <w:rStyle w:val="gendocCar"/>
+          <w:rFonts w:eastAsiaTheme="minorHAnsi"/>
+        </w:rPr>
+        <w:t>}_</w:t>
+      </w:r>
+      <w:proofErr w:type="gramEnd"/>
+      <w:r>
+        <w:rPr>
+          <w:rStyle w:val="gendocCar"/>
+          <w:rFonts w:eastAsiaTheme="minorHAnsi"/>
+        </w:rPr>
+        <w:t>generated.docx’ /&gt;</w:t>
       </w:r>
       <w:r>
         <w:rPr>
@@ -140,9 +227,9 @@
         </w:rPr>
         <w:t>model=</w:t>
       </w:r>
-      <w:bookmarkStart w:id="0" w:name="OLE_LINK19"/>
-      <w:bookmarkStart w:id="1" w:name="OLE_LINK51"/>
-      <w:bookmarkStart w:id="2" w:name="OLE_LINK52"/>
+      <w:bookmarkStart w:id="3" w:name="OLE_LINK19"/>
+      <w:bookmarkStart w:id="4" w:name="OLE_LINK51"/>
+      <w:bookmarkStart w:id="5" w:name="OLE_LINK52"/>
       <w:r>
         <w:rPr>
           <w:rStyle w:val="gendocCar"/>
@@ -150,9 +237,9 @@
         </w:rPr>
         <w:t>‘</w:t>
       </w:r>
-      <w:bookmarkStart w:id="3" w:name="OLE_LINK20"/>
-      <w:bookmarkStart w:id="4" w:name="OLE_LINK21"/>
-      <w:bookmarkEnd w:id="0"/>
+      <w:bookmarkStart w:id="6" w:name="OLE_LINK20"/>
+      <w:bookmarkStart w:id="7" w:name="OLE_LINK21"/>
+      <w:bookmarkEnd w:id="3"/>
       <w:r>
         <w:rPr>
           <w:rStyle w:val="gendocCar"/>
@@ -182,8 +269,8 @@
         </w:rPr>
         <w:t>$</w:t>
       </w:r>
-      <w:bookmarkEnd w:id="3"/>
-      <w:bookmarkEnd w:id="4"/>
+      <w:bookmarkEnd w:id="6"/>
+      <w:bookmarkEnd w:id="7"/>
       <w:r>
         <w:rPr>
           <w:rStyle w:val="gendocCar"/>
@@ -209,8 +296,8 @@
         </w:rPr>
         <w:t>.factory</w:t>
       </w:r>
-      <w:bookmarkEnd w:id="1"/>
-      <w:bookmarkEnd w:id="2"/>
+      <w:bookmarkEnd w:id="4"/>
+      <w:bookmarkEnd w:id="5"/>
       <w:proofErr w:type="spellEnd"/>
       <w:r>
         <w:rPr>
@@ -548,7 +635,7 @@
         </w:rPr>
         <w:t>(</w:t>
       </w:r>
-      <w:bookmarkStart w:id="5" w:name="OLE_LINK53"/>
+      <w:bookmarkStart w:id="8" w:name="OLE_LINK53"/>
       <w:proofErr w:type="spellStart"/>
       <w:proofErr w:type="gramEnd"/>
       <w:r>
@@ -636,7 +723,7 @@
         <w:t>).label /]</w:t>
       </w:r>
     </w:p>
-    <w:bookmarkEnd w:id="5"/>
+    <w:bookmarkEnd w:id="8"/>
     <w:p>
       <w:pPr>
         <w:rPr>
@@ -983,7 +1070,7 @@
       <w:pPr>
         <w:pStyle w:val="Acceleoscript"/>
       </w:pPr>
-      <w:bookmarkStart w:id="6" w:name="OLE_LINK1"/>
+      <w:bookmarkStart w:id="9" w:name="OLE_LINK1"/>
       <w:r>
         <w:lastRenderedPageBreak/>
         <w:t>&lt;</w:t>
@@ -1010,21 +1097,21 @@
       <w:pPr>
         <w:pStyle w:val="berschrift1"/>
       </w:pPr>
-      <w:bookmarkStart w:id="7" w:name="_Toc455334769"/>
-      <w:bookmarkEnd w:id="6"/>
+      <w:bookmarkStart w:id="10" w:name="_Toc455334769"/>
+      <w:bookmarkEnd w:id="9"/>
       <w:proofErr w:type="spellStart"/>
       <w:r>
         <w:t>Summary</w:t>
       </w:r>
-      <w:bookmarkEnd w:id="7"/>
+      <w:bookmarkEnd w:id="10"/>
       <w:proofErr w:type="spellEnd"/>
     </w:p>
     <w:p>
       <w:pPr>
         <w:pStyle w:val="Acceleoscript"/>
       </w:pPr>
-      <w:bookmarkStart w:id="8" w:name="OLE_LINK9"/>
-      <w:bookmarkStart w:id="9" w:name="OLE_LINK55"/>
+      <w:bookmarkStart w:id="11" w:name="OLE_LINK9"/>
+      <w:bookmarkStart w:id="12" w:name="OLE_LINK55"/>
       <w:r>
         <w:t>[</w:t>
       </w:r>
@@ -1042,7 +1129,7 @@
       <w:r>
         <w:t>ecification).ownedFactories-&gt;notEmpty()]</w:t>
       </w:r>
-      <w:bookmarkEnd w:id="8"/>
+      <w:bookmarkEnd w:id="11"/>
       <w:r>
         <w:t>&lt;drop/&gt;</w:t>
       </w:r>
@@ -1071,11 +1158,11 @@
       <w:r>
         <w:t xml:space="preserve">the </w:t>
       </w:r>
-      <w:bookmarkStart w:id="10" w:name="OLE_LINK5"/>
+      <w:bookmarkStart w:id="13" w:name="OLE_LINK5"/>
       <w:r>
         <w:t>[self.oclAsType(FactorySpecification).businessTypeName.toLower()/]</w:t>
       </w:r>
-      <w:bookmarkEnd w:id="10"/>
+      <w:bookmarkEnd w:id="13"/>
       <w:r>
         <w:t xml:space="preserve"> </w:t>
       </w:r>
@@ -1316,7 +1403,7 @@
       <w:pPr>
         <w:pStyle w:val="Acceleoscript"/>
       </w:pPr>
-      <w:bookmarkStart w:id="11" w:name="OLE_LINK3"/>
+      <w:bookmarkStart w:id="14" w:name="OLE_LINK3"/>
       <w:r>
         <w:t>[</w:t>
       </w:r>
@@ -1418,9 +1505,9 @@
                 <w:lang w:val="en-US" w:eastAsia="en-US"/>
               </w:rPr>
             </w:pPr>
-            <w:bookmarkStart w:id="12" w:name="OLE_LINK63"/>
-            <w:bookmarkStart w:id="13" w:name="OLE_LINK64"/>
-            <w:bookmarkEnd w:id="11"/>
+            <w:bookmarkStart w:id="15" w:name="OLE_LINK63"/>
+            <w:bookmarkStart w:id="16" w:name="OLE_LINK64"/>
+            <w:bookmarkEnd w:id="14"/>
             <w:r>
               <w:rPr>
                 <w:rFonts w:asciiTheme="minorHAnsi" w:eastAsiaTheme="minorHAnsi" w:hAnsiTheme="minorHAnsi" w:cstheme="minorBidi"/>
@@ -1456,8 +1543,8 @@
               </w:rPr>
               <w:t>/]</w:t>
             </w:r>
-            <w:bookmarkEnd w:id="12"/>
-            <w:bookmarkEnd w:id="13"/>
+            <w:bookmarkEnd w:id="15"/>
+            <w:bookmarkEnd w:id="16"/>
           </w:p>
         </w:tc>
         <w:tc>
@@ -1607,7 +1694,7 @@
                 <w:lang w:val="en-US" w:eastAsia="en-US"/>
               </w:rPr>
             </w:pPr>
-            <w:bookmarkStart w:id="14" w:name="OLE_LINK8"/>
+            <w:bookmarkStart w:id="17" w:name="OLE_LINK8"/>
             <w:r>
               <w:rPr>
                 <w:rFonts w:asciiTheme="minorHAnsi" w:eastAsiaTheme="minorHAnsi" w:hAnsiTheme="minorHAnsi" w:cstheme="minorBidi"/>
@@ -1629,7 +1716,7 @@
               </w:rPr>
               <w:t>factory.country</w:t>
             </w:r>
-            <w:bookmarkStart w:id="15" w:name="OLE_LINK6"/>
+            <w:bookmarkStart w:id="18" w:name="OLE_LINK6"/>
             <w:proofErr w:type="spellEnd"/>
             <w:r>
               <w:rPr>
@@ -1641,8 +1728,8 @@
               </w:rPr>
               <w:t>/]</w:t>
             </w:r>
-            <w:bookmarkEnd w:id="14"/>
-            <w:bookmarkEnd w:id="15"/>
+            <w:bookmarkEnd w:id="17"/>
+            <w:bookmarkEnd w:id="18"/>
           </w:p>
         </w:tc>
         <w:tc>
@@ -1960,7 +2047,7 @@
       <w:pPr>
         <w:pStyle w:val="Acceleoscript"/>
       </w:pPr>
-      <w:bookmarkStart w:id="16" w:name="OLE_LINK4"/>
+      <w:bookmarkStart w:id="19" w:name="OLE_LINK4"/>
       <w:r>
         <w:t>[/for]</w:t>
       </w:r>
@@ -1973,7 +2060,7 @@
         <w:t>&lt;drop/&gt;</w:t>
       </w:r>
     </w:p>
-    <w:bookmarkEnd w:id="16"/>
+    <w:bookmarkEnd w:id="19"/>
     <w:p>
       <w:pPr>
         <w:pStyle w:val="gendoc"/>
@@ -2073,13 +2160,13 @@
       <w:pPr>
         <w:pStyle w:val="Acceleoscript"/>
       </w:pPr>
-      <w:bookmarkStart w:id="17" w:name="OLE_LINK74"/>
-      <w:bookmarkStart w:id="18" w:name="OLE_LINK75"/>
+      <w:bookmarkStart w:id="20" w:name="OLE_LINK74"/>
+      <w:bookmarkStart w:id="21" w:name="OLE_LINK75"/>
       <w:r>
         <w:t>[/if]</w:t>
       </w:r>
-      <w:bookmarkEnd w:id="17"/>
-      <w:bookmarkEnd w:id="18"/>
+      <w:bookmarkEnd w:id="20"/>
+      <w:bookmarkEnd w:id="21"/>
       <w:r>
         <w:t>&lt;drop/&gt;</w:t>
       </w:r>
@@ -2088,7 +2175,7 @@
       <w:pPr>
         <w:pStyle w:val="gendoc"/>
       </w:pPr>
-      <w:bookmarkStart w:id="19" w:name="OLE_LINK2"/>
+      <w:bookmarkStart w:id="22" w:name="OLE_LINK2"/>
       <w:r>
         <w:t>&lt;/</w:t>
       </w:r>
@@ -2104,7 +2191,7 @@
         <w:t>&lt;drop/&gt;</w:t>
       </w:r>
     </w:p>
-    <w:bookmarkEnd w:id="19"/>
+    <w:bookmarkEnd w:id="22"/>
     <w:p>
       <w:pPr>
         <w:pStyle w:val="gendoc"/>
@@ -2139,7 +2226,7 @@
       <w:pPr>
         <w:pStyle w:val="Acceleoscript"/>
       </w:pPr>
-      <w:bookmarkStart w:id="20" w:name="OLE_LINK22"/>
+      <w:bookmarkStart w:id="23" w:name="OLE_LINK22"/>
       <w:r>
         <w:t>[</w:t>
       </w:r>
@@ -2204,9 +2291,9 @@
       <w:r>
         <w:t>label ) )]&lt;drop/&gt;</w:t>
       </w:r>
-      <w:bookmarkStart w:id="21" w:name="OLE_LINK7"/>
-      <w:bookmarkEnd w:id="9"/>
-      <w:bookmarkEnd w:id="20"/>
+      <w:bookmarkStart w:id="24" w:name="OLE_LINK7"/>
+      <w:bookmarkEnd w:id="12"/>
+      <w:bookmarkEnd w:id="23"/>
     </w:p>
     <w:p>
       <w:pPr>
@@ -2215,9 +2302,9 @@
       <w:r>
         <w:t xml:space="preserve"> </w:t>
       </w:r>
-      <w:bookmarkStart w:id="22" w:name="OLE_LINK56"/>
-      <w:bookmarkStart w:id="23" w:name="OLE_LINK57"/>
-      <w:bookmarkStart w:id="24" w:name="OLE_LINK58"/>
+      <w:bookmarkStart w:id="25" w:name="OLE_LINK56"/>
+      <w:bookmarkStart w:id="26" w:name="OLE_LINK57"/>
+      <w:bookmarkStart w:id="27" w:name="OLE_LINK58"/>
       <w:r>
         <w:t>[</w:t>
       </w:r>
@@ -2232,11 +2319,11 @@
       <w:r>
         <w:t>]</w:t>
       </w:r>
-      <w:bookmarkEnd w:id="22"/>
-      <w:bookmarkEnd w:id="23"/>
-      <w:bookmarkEnd w:id="24"/>
-    </w:p>
-    <w:bookmarkEnd w:id="21"/>
+      <w:bookmarkEnd w:id="25"/>
+      <w:bookmarkEnd w:id="26"/>
+      <w:bookmarkEnd w:id="27"/>
+    </w:p>
+    <w:bookmarkEnd w:id="24"/>
     <w:p>
       <w:pPr>
         <w:rPr>
@@ -2317,15 +2404,15 @@
       <w:pPr>
         <w:pStyle w:val="Acceleoscript"/>
       </w:pPr>
-      <w:bookmarkStart w:id="25" w:name="OLE_LINK45"/>
-      <w:bookmarkStart w:id="26" w:name="OLE_LINK46"/>
-      <w:bookmarkStart w:id="27" w:name="OLE_LINK89"/>
-      <w:bookmarkStart w:id="28" w:name="OLE_LINK90"/>
+      <w:bookmarkStart w:id="28" w:name="OLE_LINK45"/>
+      <w:bookmarkStart w:id="29" w:name="OLE_LINK46"/>
+      <w:bookmarkStart w:id="30" w:name="OLE_LINK89"/>
+      <w:bookmarkStart w:id="31" w:name="OLE_LINK90"/>
       <w:r>
         <w:t>[</w:t>
       </w:r>
-      <w:bookmarkEnd w:id="25"/>
-      <w:bookmarkEnd w:id="26"/>
+      <w:bookmarkEnd w:id="28"/>
+      <w:bookmarkEnd w:id="29"/>
       <w:proofErr w:type="gramStart"/>
       <w:r>
         <w:t>for</w:t>
@@ -2373,11 +2460,11 @@
       <w:r>
         <w:t>))</w:t>
       </w:r>
-      <w:bookmarkStart w:id="29" w:name="OLE_LINK47"/>
+      <w:bookmarkStart w:id="32" w:name="OLE_LINK47"/>
       <w:r>
         <w:t>]</w:t>
       </w:r>
-      <w:bookmarkEnd w:id="29"/>
+      <w:bookmarkEnd w:id="32"/>
       <w:r>
         <w:rPr>
           <w:rStyle w:val="gendocCar"/>
@@ -2389,9 +2476,9 @@
       <w:pPr>
         <w:pStyle w:val="gendoc"/>
       </w:pPr>
-      <w:bookmarkStart w:id="30" w:name="OLE_LINK87"/>
-      <w:bookmarkEnd w:id="27"/>
-      <w:bookmarkEnd w:id="28"/>
+      <w:bookmarkStart w:id="33" w:name="OLE_LINK87"/>
+      <w:bookmarkEnd w:id="30"/>
+      <w:bookmarkEnd w:id="31"/>
       <w:r>
         <w:t>&lt;image object='</w:t>
       </w:r>
@@ -2489,37 +2576,24 @@
         <w:pStyle w:val="Beschriftung"/>
         <w:jc w:val="center"/>
       </w:pPr>
-      <w:bookmarkStart w:id="31" w:name="_Ref455604742"/>
-      <w:bookmarkStart w:id="32" w:name="_Ref455580520"/>
+      <w:bookmarkStart w:id="34" w:name="_Ref455604742"/>
+      <w:bookmarkStart w:id="35" w:name="_Ref455580520"/>
       <w:r>
         <w:t xml:space="preserve">Figure </w:t>
       </w:r>
-      <w:r>
-        <w:fldChar w:fldCharType="begin"/>
-      </w:r>
-      <w:r>
-        <w:instrText xml:space="preserve"> SEQ Figure \* ARABIC </w:instrText>
-      </w:r>
-      <w:r>
-        <w:fldChar w:fldCharType="separate"/>
-      </w:r>
+      <w:fldSimple w:instr=" SEQ Figure \* ARABIC ">
+        <w:r>
+          <w:rPr>
+            <w:noProof/>
+          </w:rPr>
+          <w:t>1</w:t>
+        </w:r>
+      </w:fldSimple>
+      <w:bookmarkEnd w:id="34"/>
       <w:r>
         <w:rPr>
           <w:noProof/>
         </w:rPr>
-        <w:t>1</w:t>
-      </w:r>
-      <w:r>
-        <w:rPr>
-          <w:noProof/>
-        </w:rPr>
-        <w:fldChar w:fldCharType="end"/>
-      </w:r>
-      <w:bookmarkEnd w:id="31"/>
-      <w:r>
-        <w:rPr>
-          <w:noProof/>
-        </w:rPr>
         <w:t xml:space="preserve"> </w:t>
       </w:r>
       <w:r>
@@ -2541,7 +2615,7 @@
       <w:r>
         <w:t>/]</w:t>
       </w:r>
-      <w:bookmarkEnd w:id="32"/>
+      <w:bookmarkEnd w:id="35"/>
     </w:p>
     <w:p>
       <w:pPr>
@@ -2566,12 +2640,12 @@
       <w:pPr>
         <w:pStyle w:val="Acceleoscript"/>
       </w:pPr>
-      <w:bookmarkStart w:id="33" w:name="OLE_LINK60"/>
-      <w:bookmarkEnd w:id="30"/>
+      <w:bookmarkStart w:id="36" w:name="OLE_LINK60"/>
+      <w:bookmarkEnd w:id="33"/>
       <w:r>
         <w:t>[</w:t>
       </w:r>
-      <w:bookmarkEnd w:id="33"/>
+      <w:bookmarkEnd w:id="36"/>
       <w:proofErr w:type="gramStart"/>
       <w:r>
         <w:t>for</w:t>
@@ -2609,9 +2683,9 @@
       <w:r>
         <w:t>factory.createdProductParts</w:t>
       </w:r>
-      <w:bookmarkStart w:id="34" w:name="OLE_LINK66"/>
-      <w:bookmarkStart w:id="35" w:name="OLE_LINK67"/>
-      <w:bookmarkStart w:id="36" w:name="OLE_LINK68"/>
+      <w:bookmarkStart w:id="37" w:name="OLE_LINK66"/>
+      <w:bookmarkStart w:id="38" w:name="OLE_LINK67"/>
+      <w:bookmarkStart w:id="39" w:name="OLE_LINK68"/>
       <w:proofErr w:type="spellEnd"/>
       <w:r>
         <w:t>-&gt;</w:t>
@@ -2626,20 +2700,20 @@
       </w:r>
       <w:r>
         <w:t xml:space="preserve">label ) </w:t>
-      </w:r>
-      <w:bookmarkEnd w:id="34"/>
-      <w:bookmarkEnd w:id="35"/>
-      <w:bookmarkEnd w:id="36"/>
-      <w:r>
-        <w:t>)</w:t>
-      </w:r>
-      <w:bookmarkStart w:id="37" w:name="OLE_LINK61"/>
-      <w:bookmarkStart w:id="38" w:name="OLE_LINK62"/>
-      <w:r>
-        <w:t>]</w:t>
       </w:r>
       <w:bookmarkEnd w:id="37"/>
       <w:bookmarkEnd w:id="38"/>
+      <w:bookmarkEnd w:id="39"/>
+      <w:r>
+        <w:t>)</w:t>
+      </w:r>
+      <w:bookmarkStart w:id="40" w:name="OLE_LINK61"/>
+      <w:bookmarkStart w:id="41" w:name="OLE_LINK62"/>
+      <w:r>
+        <w:t>]</w:t>
+      </w:r>
+      <w:bookmarkEnd w:id="40"/>
+      <w:bookmarkEnd w:id="41"/>
       <w:r>
         <w:t>&lt;drop/&gt;</w:t>
       </w:r>
@@ -2728,8 +2802,8 @@
         </w:rPr>
         <w:t xml:space="preserve"> </w:t>
       </w:r>
-      <w:bookmarkStart w:id="39" w:name="OLE_LINK85"/>
-      <w:bookmarkStart w:id="40" w:name="OLE_LINK86"/>
+      <w:bookmarkStart w:id="42" w:name="OLE_LINK85"/>
+      <w:bookmarkStart w:id="43" w:name="OLE_LINK86"/>
       <w:r>
         <w:rPr>
           <w:rFonts w:asciiTheme="minorHAnsi" w:eastAsiaTheme="minorHAnsi" w:hAnsiTheme="minorHAnsi" w:cstheme="minorBidi"/>
@@ -2786,8 +2860,8 @@
         </w:rPr>
         <w:t xml:space="preserve"> </w:t>
       </w:r>
-      <w:bookmarkEnd w:id="39"/>
-      <w:bookmarkEnd w:id="40"/>
+      <w:bookmarkEnd w:id="42"/>
+      <w:bookmarkEnd w:id="43"/>
       <w:r>
         <w:rPr>
           <w:rFonts w:asciiTheme="minorHAnsi" w:eastAsiaTheme="minorHAnsi" w:hAnsiTheme="minorHAnsi" w:cstheme="minorBidi"/>
@@ -2797,8 +2871,8 @@
         </w:rPr>
         <w:t xml:space="preserve">for the </w:t>
       </w:r>
-      <w:bookmarkStart w:id="41" w:name="OLE_LINK84"/>
-      <w:bookmarkStart w:id="42" w:name="OLE_LINK65"/>
+      <w:bookmarkStart w:id="44" w:name="OLE_LINK84"/>
+      <w:bookmarkStart w:id="45" w:name="OLE_LINK65"/>
       <w:r>
         <w:rPr>
           <w:rFonts w:asciiTheme="minorHAnsi" w:eastAsiaTheme="minorHAnsi" w:hAnsiTheme="minorHAnsi" w:cstheme="minorBidi"/>
@@ -2871,9 +2945,9 @@
         </w:rPr>
         <w:t>/</w:t>
       </w:r>
-      <w:bookmarkStart w:id="43" w:name="OLE_LINK71"/>
-      <w:bookmarkStart w:id="44" w:name="OLE_LINK72"/>
-      <w:bookmarkStart w:id="45" w:name="OLE_LINK73"/>
+      <w:bookmarkStart w:id="46" w:name="OLE_LINK71"/>
+      <w:bookmarkStart w:id="47" w:name="OLE_LINK72"/>
+      <w:bookmarkStart w:id="48" w:name="OLE_LINK73"/>
       <w:r>
         <w:rPr>
           <w:rFonts w:asciiTheme="minorHAnsi" w:eastAsiaTheme="minorHAnsi" w:hAnsiTheme="minorHAnsi" w:cstheme="minorBidi"/>
@@ -2883,10 +2957,10 @@
         </w:rPr>
         <w:t>]</w:t>
       </w:r>
-      <w:bookmarkEnd w:id="41"/>
-      <w:bookmarkEnd w:id="43"/>
       <w:bookmarkEnd w:id="44"/>
-      <w:bookmarkEnd w:id="45"/>
+      <w:bookmarkEnd w:id="46"/>
+      <w:bookmarkEnd w:id="47"/>
+      <w:bookmarkEnd w:id="48"/>
       <w:r>
         <w:rPr>
           <w:rFonts w:asciiTheme="minorHAnsi" w:eastAsiaTheme="minorHAnsi" w:hAnsiTheme="minorHAnsi" w:cstheme="minorBidi"/>
@@ -2896,7 +2970,7 @@
         </w:rPr>
         <w:t xml:space="preserve"> </w:t>
       </w:r>
-      <w:bookmarkEnd w:id="42"/>
+      <w:bookmarkEnd w:id="45"/>
       <w:r>
         <w:rPr>
           <w:rFonts w:asciiTheme="minorHAnsi" w:eastAsiaTheme="minorHAnsi" w:hAnsiTheme="minorHAnsi" w:cstheme="minorBidi"/>
@@ -2977,9 +3051,9 @@
         </w:rPr>
         <w:t xml:space="preserve">. It is compatible with the </w:t>
       </w:r>
-      <w:bookmarkStart w:id="46" w:name="OLE_LINK78"/>
-      <w:bookmarkStart w:id="47" w:name="OLE_LINK69"/>
-      <w:bookmarkStart w:id="48" w:name="OLE_LINK70"/>
+      <w:bookmarkStart w:id="49" w:name="OLE_LINK78"/>
+      <w:bookmarkStart w:id="50" w:name="OLE_LINK69"/>
+      <w:bookmarkStart w:id="51" w:name="OLE_LINK70"/>
       <w:r>
         <w:rPr>
           <w:rStyle w:val="AcceleoscriptCar"/>
@@ -3047,7 +3121,7 @@
         </w:rPr>
         <w:t>-&gt;last()]</w:t>
       </w:r>
-      <w:bookmarkEnd w:id="46"/>
+      <w:bookmarkEnd w:id="49"/>
       <w:r>
         <w:t>[</w:t>
       </w:r>
@@ -3090,8 +3164,8 @@
         </w:rPr>
         <w:t>[</w:t>
       </w:r>
-      <w:bookmarkEnd w:id="47"/>
-      <w:bookmarkEnd w:id="48"/>
+      <w:bookmarkEnd w:id="50"/>
+      <w:bookmarkEnd w:id="51"/>
       <w:r>
         <w:rPr>
           <w:rStyle w:val="AcceleoscriptCar"/>
@@ -3130,7 +3204,7 @@
         </w:rPr>
         <w:t>-&gt;</w:t>
       </w:r>
-      <w:bookmarkStart w:id="49" w:name="OLE_LINK79"/>
+      <w:bookmarkStart w:id="52" w:name="OLE_LINK79"/>
       <w:proofErr w:type="spellStart"/>
       <w:r>
         <w:rPr>
@@ -3145,7 +3219,7 @@
         </w:rPr>
         <w:t>( label )</w:t>
       </w:r>
-      <w:bookmarkEnd w:id="49"/>
+      <w:bookmarkEnd w:id="52"/>
       <w:r>
         <w:rPr>
           <w:rStyle w:val="AcceleoscriptCar"/>
@@ -3220,8 +3294,8 @@
       <w:r>
         <w:t xml:space="preserve">and </w:t>
       </w:r>
-      <w:bookmarkStart w:id="50" w:name="OLE_LINK81"/>
-      <w:bookmarkStart w:id="51" w:name="OLE_LINK82"/>
+      <w:bookmarkStart w:id="53" w:name="OLE_LINK81"/>
+      <w:bookmarkStart w:id="54" w:name="OLE_LINK82"/>
       <w:r>
         <w:t>[</w:t>
       </w:r>
@@ -3236,8 +3310,8 @@
       <w:r>
         <w:t>]</w:t>
       </w:r>
-      <w:bookmarkEnd w:id="50"/>
-      <w:bookmarkEnd w:id="51"/>
+      <w:bookmarkEnd w:id="53"/>
+      <w:bookmarkEnd w:id="54"/>
       <w:r>
         <w:rPr>
           <w:rStyle w:val="AcceleoscriptCar"/>
@@ -3267,23 +3341,23 @@
         </w:rPr>
         <w:t>[/if]</w:t>
       </w:r>
-      <w:bookmarkStart w:id="52" w:name="OLE_LINK76"/>
-      <w:bookmarkStart w:id="53" w:name="OLE_LINK77"/>
+      <w:bookmarkStart w:id="55" w:name="OLE_LINK76"/>
+      <w:bookmarkStart w:id="56" w:name="OLE_LINK77"/>
       <w:r>
         <w:rPr>
           <w:rStyle w:val="AcceleoscriptCar"/>
         </w:rPr>
         <w:t>[/for</w:t>
       </w:r>
-      <w:bookmarkStart w:id="54" w:name="OLE_LINK80"/>
+      <w:bookmarkStart w:id="57" w:name="OLE_LINK80"/>
       <w:r>
         <w:rPr>
           <w:rStyle w:val="AcceleoscriptCar"/>
         </w:rPr>
         <w:t>]</w:t>
       </w:r>
-      <w:bookmarkEnd w:id="52"/>
-      <w:bookmarkEnd w:id="53"/>
+      <w:bookmarkEnd w:id="55"/>
+      <w:bookmarkEnd w:id="56"/>
       <w:r>
         <w:rPr>
           <w:rFonts w:asciiTheme="minorHAnsi" w:eastAsiaTheme="minorHAnsi" w:hAnsiTheme="minorHAnsi" w:cstheme="minorBidi"/>
@@ -3308,7 +3382,7 @@
         </w:rPr>
         <w:t>[/if]</w:t>
       </w:r>
-      <w:bookmarkEnd w:id="54"/>
+      <w:bookmarkEnd w:id="57"/>
       <w:r>
         <w:rPr>
           <w:rFonts w:asciiTheme="minorHAnsi" w:eastAsiaTheme="minorHAnsi" w:hAnsiTheme="minorHAnsi" w:cstheme="minorBidi"/>
@@ -3330,7 +3404,7 @@
       <w:r>
         <w:t>’</w:t>
       </w:r>
-      <w:bookmarkStart w:id="55" w:name="OLE_LINK14"/>
+      <w:bookmarkStart w:id="58" w:name="OLE_LINK14"/>
       <w:r>
         <w:t>[</w:t>
       </w:r>
@@ -3370,7 +3444,7 @@
       <w:r>
         <w:t>/]</w:t>
       </w:r>
-      <w:bookmarkEnd w:id="55"/>
+      <w:bookmarkEnd w:id="58"/>
       <w:r>
         <w:t>’</w:t>
       </w:r>
@@ -3434,9 +3508,9 @@
           <w:lang w:val="en-US" w:eastAsia="en-US"/>
         </w:rPr>
       </w:pPr>
-      <w:bookmarkStart w:id="56" w:name="_Ref455595109"/>
-      <w:bookmarkStart w:id="57" w:name="_Ref455585691"/>
-      <w:bookmarkStart w:id="58" w:name="_Ref455593834"/>
+      <w:bookmarkStart w:id="59" w:name="_Ref455595109"/>
+      <w:bookmarkStart w:id="60" w:name="_Ref455585691"/>
+      <w:bookmarkStart w:id="61" w:name="_Ref455593834"/>
       <w:r>
         <w:t xml:space="preserve">Figure </w:t>
       </w:r>
@@ -3461,14 +3535,14 @@
         </w:rPr>
         <w:fldChar w:fldCharType="end"/>
       </w:r>
-      <w:bookmarkEnd w:id="56"/>
+      <w:bookmarkEnd w:id="59"/>
       <w:r>
         <w:t xml:space="preserve"> </w:t>
       </w:r>
       <w:r>
         <w:t>:</w:t>
       </w:r>
-      <w:bookmarkEnd w:id="57"/>
+      <w:bookmarkEnd w:id="60"/>
       <w:r>
         <w:t xml:space="preserve"> </w:t>
       </w:r>
@@ -3488,7 +3562,7 @@
       <w:r>
         <w:t xml:space="preserve"> of </w:t>
       </w:r>
-      <w:bookmarkStart w:id="59" w:name="OLE_LINK88"/>
+      <w:bookmarkStart w:id="62" w:name="OLE_LINK88"/>
       <w:r>
         <w:t>a [</w:t>
       </w:r>
@@ -3503,7 +3577,7 @@
       <w:r>
         <w:t>]</w:t>
       </w:r>
-      <w:bookmarkEnd w:id="59"/>
+      <w:bookmarkEnd w:id="62"/>
       <w:r>
         <w:t xml:space="preserve"> for the </w:t>
       </w:r>
@@ -3550,7 +3624,7 @@
         </w:rPr>
         <w:t>.eContainer</w:t>
       </w:r>
-      <w:bookmarkStart w:id="60" w:name="OLE_LINK91"/>
+      <w:bookmarkStart w:id="63" w:name="OLE_LINK91"/>
       <w:r>
         <w:rPr>
           <w:rFonts w:asciiTheme="minorHAnsi" w:eastAsiaTheme="minorHAnsi" w:hAnsiTheme="minorHAnsi" w:cstheme="minorBidi"/>
@@ -3569,7 +3643,7 @@
         </w:rPr>
         <w:t>.oclAsType(factory::Product)</w:t>
       </w:r>
-      <w:bookmarkEnd w:id="60"/>
+      <w:bookmarkEnd w:id="63"/>
       <w:r>
         <w:rPr>
           <w:rFonts w:asciiTheme="minorHAnsi" w:eastAsiaTheme="minorHAnsi" w:hAnsiTheme="minorHAnsi" w:cstheme="minorBidi"/>
@@ -3587,7 +3661,7 @@
         </w:rPr>
         <w:t>/]</w:t>
       </w:r>
-      <w:bookmarkEnd w:id="58"/>
+      <w:bookmarkEnd w:id="61"/>
     </w:p>
     <w:p>
       <w:pPr>
@@ -3682,7 +3756,7 @@
       <w:r>
         <w:t>[</w:t>
       </w:r>
-      <w:bookmarkStart w:id="61" w:name="OLE_LINK10"/>
+      <w:bookmarkStart w:id="64" w:name="OLE_LINK10"/>
       <w:proofErr w:type="spellStart"/>
       <w:r>
         <w:t>productPart.constructionProcess</w:t>
@@ -3705,7 +3779,7 @@
       <w:r>
         <w:t>.label</w:t>
       </w:r>
-      <w:bookmarkEnd w:id="61"/>
+      <w:bookmarkEnd w:id="64"/>
       <w:r>
         <w:t>/]</w:t>
       </w:r>
@@ -3884,32 +3958,19 @@
         <w:pStyle w:val="Beschriftung"/>
         <w:jc w:val="center"/>
       </w:pPr>
-      <w:bookmarkStart w:id="62" w:name="_Ref455595602"/>
+      <w:bookmarkStart w:id="65" w:name="_Ref455595602"/>
       <w:r>
         <w:t xml:space="preserve">Figure </w:t>
       </w:r>
-      <w:r>
-        <w:fldChar w:fldCharType="begin"/>
-      </w:r>
-      <w:r>
-        <w:instrText xml:space="preserve"> SEQ Figure \* ARABIC </w:instrText>
-      </w:r>
-      <w:r>
-        <w:fldChar w:fldCharType="separate"/>
-      </w:r>
-      <w:r>
-        <w:rPr>
-          <w:noProof/>
-        </w:rPr>
-        <w:t>3</w:t>
-      </w:r>
-      <w:r>
-        <w:rPr>
-          <w:noProof/>
-        </w:rPr>
-        <w:fldChar w:fldCharType="end"/>
-      </w:r>
-      <w:bookmarkEnd w:id="62"/>
+      <w:fldSimple w:instr=" SEQ Figure \* ARABIC ">
+        <w:r>
+          <w:rPr>
+            <w:noProof/>
+          </w:rPr>
+          <w:t>3</w:t>
+        </w:r>
+      </w:fldSimple>
+      <w:bookmarkEnd w:id="65"/>
       <w:r>
         <w:t xml:space="preserve"> : The production </w:t>
       </w:r>
@@ -4062,7 +4123,7 @@
         </w:rPr>
         <w:t>[</w:t>
       </w:r>
-      <w:bookmarkStart w:id="63" w:name="OLE_LINK12"/>
+      <w:bookmarkStart w:id="66" w:name="OLE_LINK12"/>
       <w:proofErr w:type="spellStart"/>
       <w:r>
         <w:rPr>
@@ -4111,7 +4172,7 @@
         </w:rPr>
         <w:t>description</w:t>
       </w:r>
-      <w:bookmarkEnd w:id="63"/>
+      <w:bookmarkEnd w:id="66"/>
       <w:r>
         <w:rPr>
           <w:rFonts w:asciiTheme="minorHAnsi" w:eastAsiaTheme="minorHAnsi" w:hAnsiTheme="minorHAnsi" w:cstheme="minorBidi"/>
@@ -4196,8 +4257,8 @@
           <w:color w:val="C0504D" w:themeColor="accent2"/>
         </w:rPr>
       </w:pPr>
-      <w:bookmarkStart w:id="64" w:name="OLE_LINK44"/>
-      <w:bookmarkStart w:id="65" w:name="OLE_LINK16"/>
+      <w:bookmarkStart w:id="67" w:name="OLE_LINK44"/>
+      <w:bookmarkStart w:id="68" w:name="OLE_LINK16"/>
       <w:r>
         <w:t>[/for]</w:t>
       </w:r>
@@ -4209,14 +4270,14 @@
         </w:rPr>
         <w:t>&lt;drop/&gt;</w:t>
       </w:r>
-      <w:bookmarkStart w:id="66" w:name="OLE_LINK25"/>
+      <w:bookmarkStart w:id="69" w:name="OLE_LINK25"/>
     </w:p>
     <w:p>
       <w:pPr>
         <w:pStyle w:val="Acceleoscript"/>
       </w:pPr>
-      <w:bookmarkStart w:id="67" w:name="OLE_LINK26"/>
-      <w:bookmarkEnd w:id="64"/>
+      <w:bookmarkStart w:id="70" w:name="OLE_LINK26"/>
+      <w:bookmarkEnd w:id="67"/>
       <w:r>
         <w:t>[/for]</w:t>
       </w:r>
@@ -4229,9 +4290,9 @@
         <w:t>&lt;drop/&gt;</w:t>
       </w:r>
     </w:p>
-    <w:bookmarkEnd w:id="65"/>
-    <w:bookmarkEnd w:id="66"/>
-    <w:bookmarkEnd w:id="67"/>
+    <w:bookmarkEnd w:id="68"/>
+    <w:bookmarkEnd w:id="69"/>
+    <w:bookmarkEnd w:id="70"/>
     <w:p>
       <w:pPr>
         <w:pStyle w:val="gendoc"/>
@@ -4709,7 +4770,7 @@
       <w:r>
         <w:t>/]</w:t>
       </w:r>
-      <w:bookmarkStart w:id="68" w:name="OLE_LINK11"/>
+      <w:bookmarkStart w:id="71" w:name="OLE_LINK11"/>
       <w:r>
         <w:rPr>
           <w:rStyle w:val="AcceleoscriptCar"/>
@@ -4759,7 +4820,7 @@
         </w:rPr>
         <w:t>[/if]</w:t>
       </w:r>
-      <w:bookmarkEnd w:id="68"/>
+      <w:bookmarkEnd w:id="71"/>
     </w:p>
     <w:p>
       <w:pPr>
@@ -4785,8 +4846,6 @@
       <w:r>
         <w:t>’</w:t>
       </w:r>
-      <w:bookmarkStart w:id="69" w:name="_GoBack"/>
-      <w:bookmarkEnd w:id="69"/>
       <w:r>
         <w:rPr>
           <w:rStyle w:val="gendocCar"/>
@@ -4866,32 +4925,19 @@
         <w:pStyle w:val="Beschriftung"/>
         <w:jc w:val="center"/>
       </w:pPr>
-      <w:bookmarkStart w:id="70" w:name="_Ref455603804"/>
+      <w:bookmarkStart w:id="72" w:name="_Ref455603804"/>
       <w:r>
         <w:t xml:space="preserve">Figure </w:t>
       </w:r>
-      <w:r>
-        <w:fldChar w:fldCharType="begin"/>
-      </w:r>
-      <w:r>
-        <w:instrText xml:space="preserve"> SEQ Figure \* ARABIC </w:instrText>
-      </w:r>
-      <w:r>
-        <w:fldChar w:fldCharType="separate"/>
-      </w:r>
-      <w:r>
-        <w:rPr>
-          <w:noProof/>
-        </w:rPr>
-        <w:t>1</w:t>
-      </w:r>
-      <w:r>
-        <w:rPr>
-          <w:noProof/>
-        </w:rPr>
-        <w:fldChar w:fldCharType="end"/>
-      </w:r>
-      <w:bookmarkEnd w:id="70"/>
+      <w:fldSimple w:instr=" SEQ Figure \* ARABIC ">
+        <w:r>
+          <w:rPr>
+            <w:noProof/>
+          </w:rPr>
+          <w:t>1</w:t>
+        </w:r>
+      </w:fldSimple>
+      <w:bookmarkEnd w:id="72"/>
       <w:r>
         <w:t> : A car of the [</w:t>
       </w:r>
@@ -5034,7 +5080,7 @@
           <w:rPr>
             <w:noProof/>
           </w:rPr>
-          <w:t>5</w:t>
+          <w:t>7</w:t>
         </w:r>
         <w:r>
           <w:fldChar w:fldCharType="end"/>
@@ -7927,7 +7973,7 @@
 </file>
 
 <file path=customXml/itemProps1.xml><?xml version="1.0" encoding="utf-8"?>
-<ds:datastoreItem xmlns:ds="http://schemas.openxmlformats.org/officeDocument/2006/customXml" ds:itemID="{8301ABC1-94C5-448A-9953-156875D6FF03}">
+<ds:datastoreItem xmlns:ds="http://schemas.openxmlformats.org/officeDocument/2006/customXml" ds:itemID="{9B525D23-EEF6-44D1-999E-07679EA650C2}">
   <ds:schemaRefs>
     <ds:schemaRef ds:uri="http://schemas.openxmlformats.org/officeDocument/2006/bibliography"/>
   </ds:schemaRefs>

</xml_diff>

<commit_message>
added templates/ to output file path
</commit_message>
<xml_diff>
--- a/resources/de.mdelab.languages.resources/documentation/templates/template_factory.docx
+++ b/resources/de.mdelab.languages.resources/documentation/templates/template_factory.docx
@@ -1,6 +1,6 @@
 
 <file path=word/document.xml><?xml version="1.0" encoding="utf-8"?>
-<w:document xmlns:wpc="http://schemas.microsoft.com/office/word/2010/wordprocessingCanvas" xmlns:mc="http://schemas.openxmlformats.org/markup-compatibility/2006" xmlns:o="urn:schemas-microsoft-com:office:office" xmlns:r="http://schemas.openxmlformats.org/officeDocument/2006/relationships" xmlns:m="http://schemas.openxmlformats.org/officeDocument/2006/math" xmlns:v="urn:schemas-microsoft-com:vml" xmlns:wp14="http://schemas.microsoft.com/office/word/2010/wordprocessingDrawing" xmlns:wp="http://schemas.openxmlformats.org/drawingml/2006/wordprocessingDrawing" xmlns:w10="urn:schemas-microsoft-com:office:word" xmlns:w="http://schemas.openxmlformats.org/wordprocessingml/2006/main" xmlns:w14="http://schemas.microsoft.com/office/word/2010/wordml" xmlns:w15="http://schemas.microsoft.com/office/word/2012/wordml" xmlns:wpg="http://schemas.microsoft.com/office/word/2010/wordprocessingGroup" xmlns:wpi="http://schemas.microsoft.com/office/word/2010/wordprocessingInk" xmlns:wne="http://schemas.microsoft.com/office/word/2006/wordml" xmlns:wps="http://schemas.microsoft.com/office/word/2010/wordprocessingShape" mc:Ignorable="w14 w15 wp14">
+<w:document xmlns:ve="http://schemas.openxmlformats.org/markup-compatibility/2006" xmlns:o="urn:schemas-microsoft-com:office:office" xmlns:r="http://schemas.openxmlformats.org/officeDocument/2006/relationships" xmlns:m="http://schemas.openxmlformats.org/officeDocument/2006/math" xmlns:v="urn:schemas-microsoft-com:vml" xmlns:wp="http://schemas.openxmlformats.org/drawingml/2006/wordprocessingDrawing" xmlns:w10="urn:schemas-microsoft-com:office:word" xmlns:w="http://schemas.openxmlformats.org/wordprocessingml/2006/main" xmlns:wne="http://schemas.microsoft.com/office/word/2006/wordml">
   <w:body>
     <w:p>
       <w:pPr>
@@ -24,7 +24,6 @@
         <w:t>&lt;</w:t>
       </w:r>
       <w:proofErr w:type="spellStart"/>
-      <w:proofErr w:type="gramStart"/>
       <w:r>
         <w:rPr>
           <w:rFonts w:ascii="Courier New" w:eastAsiaTheme="minorHAnsi" w:hAnsi="Courier New" w:cs="Courier New"/>
@@ -46,7 +45,6 @@
         <w:t>g</w:t>
       </w:r>
       <w:proofErr w:type="spellEnd"/>
-      <w:proofErr w:type="gramEnd"/>
       <w:r>
         <w:rPr>
           <w:rFonts w:ascii="Courier New" w:eastAsiaTheme="minorHAnsi" w:hAnsi="Courier New" w:cs="Courier New"/>
@@ -89,27 +87,7 @@
           <w:b/>
           <w:color w:val="FF0000"/>
         </w:rPr>
-        <w:t>$</w:t>
-      </w:r>
-      <w:proofErr w:type="spellStart"/>
-      <w:r>
-        <w:rPr>
-          <w:rStyle w:val="gendocCar"/>
-          <w:rFonts w:eastAsiaTheme="minorHAnsi"/>
-          <w:b/>
-          <w:color w:val="FF0000"/>
-        </w:rPr>
-        <w:t>ProjectFolder</w:t>
-      </w:r>
-      <w:proofErr w:type="spellEnd"/>
-      <w:r>
-        <w:rPr>
-          <w:rStyle w:val="gendocCar"/>
-          <w:rFonts w:eastAsiaTheme="minorHAnsi"/>
-          <w:b/>
-          <w:color w:val="FF0000"/>
-        </w:rPr>
-        <w:t>$</w:t>
+        <w:t>$ProjectFolder$</w:t>
       </w:r>
       <w:bookmarkEnd w:id="0"/>
       <w:bookmarkEnd w:id="1"/>
@@ -126,23 +104,35 @@
           <w:rStyle w:val="gendocCar"/>
           <w:rFonts w:eastAsiaTheme="minorHAnsi"/>
         </w:rPr>
-        <w:t>documentation/${input</w:t>
-      </w:r>
-      <w:proofErr w:type="gramStart"/>
+        <w:t>documentation/</w:t>
+      </w:r>
       <w:r>
         <w:rPr>
           <w:rStyle w:val="gendocCar"/>
           <w:rFonts w:eastAsiaTheme="minorHAnsi"/>
         </w:rPr>
-        <w:t>}_</w:t>
-      </w:r>
-      <w:proofErr w:type="gramEnd"/>
+        <w:t>template</w:t>
+      </w:r>
       <w:r>
         <w:rPr>
           <w:rStyle w:val="gendocCar"/>
           <w:rFonts w:eastAsiaTheme="minorHAnsi"/>
         </w:rPr>
-        <w:t>generated.docx’ /&gt;</w:t>
+        <w:t>s</w:t>
+      </w:r>
+      <w:r>
+        <w:rPr>
+          <w:rStyle w:val="gendocCar"/>
+          <w:rFonts w:eastAsiaTheme="minorHAnsi"/>
+        </w:rPr>
+        <w:t>/</w:t>
+      </w:r>
+      <w:r>
+        <w:rPr>
+          <w:rStyle w:val="gendocCar"/>
+          <w:rFonts w:eastAsiaTheme="minorHAnsi"/>
+        </w:rPr>
+        <w:t>${input}_generated.docx’ /&gt;</w:t>
       </w:r>
       <w:r>
         <w:rPr>
@@ -317,29 +307,7 @@
           <w:szCs w:val="22"/>
           <w:lang w:val="en-US" w:eastAsia="en-US"/>
         </w:rPr>
-        <w:t xml:space="preserve"> element=</w:t>
-      </w:r>
-      <w:proofErr w:type="gramStart"/>
-      <w:r>
-        <w:rPr>
-          <w:rFonts w:ascii="Courier New" w:eastAsiaTheme="minorHAnsi" w:hAnsi="Courier New" w:cs="Courier New"/>
-          <w:color w:val="4F81BD" w:themeColor="accent1"/>
-          <w:sz w:val="18"/>
-          <w:szCs w:val="22"/>
-          <w:lang w:val="en-US" w:eastAsia="en-US"/>
-        </w:rPr>
-        <w:t>’{</w:t>
-      </w:r>
-      <w:proofErr w:type="gramEnd"/>
-      <w:r>
-        <w:rPr>
-          <w:rFonts w:ascii="Courier New" w:eastAsiaTheme="minorHAnsi" w:hAnsi="Courier New" w:cs="Courier New"/>
-          <w:color w:val="4F81BD" w:themeColor="accent1"/>
-          <w:sz w:val="18"/>
-          <w:szCs w:val="22"/>
-          <w:lang w:val="en-US" w:eastAsia="en-US"/>
-        </w:rPr>
-        <w:t xml:space="preserve">0}’  </w:t>
+        <w:t xml:space="preserve"> element=’{0}’  </w:t>
       </w:r>
       <w:proofErr w:type="spellStart"/>
       <w:r>
@@ -621,7 +589,6 @@
         <w:t>[</w:t>
       </w:r>
       <w:proofErr w:type="spellStart"/>
-      <w:proofErr w:type="gramStart"/>
       <w:r>
         <w:rPr>
           <w:lang w:val="en-US"/>
@@ -637,7 +604,6 @@
       </w:r>
       <w:bookmarkStart w:id="8" w:name="OLE_LINK53"/>
       <w:proofErr w:type="spellStart"/>
-      <w:proofErr w:type="gramEnd"/>
       <w:r>
         <w:rPr>
           <w:lang w:val="en-US"/>
@@ -693,7 +659,6 @@
         <w:t>[</w:t>
       </w:r>
       <w:proofErr w:type="spellStart"/>
-      <w:proofErr w:type="gramStart"/>
       <w:r>
         <w:rPr>
           <w:lang w:val="en-US"/>
@@ -708,7 +673,6 @@
         <w:t>(</w:t>
       </w:r>
       <w:proofErr w:type="spellStart"/>
-      <w:proofErr w:type="gramEnd"/>
       <w:r>
         <w:rPr>
           <w:lang w:val="en-US"/>
@@ -774,7 +738,6 @@
           <w:docPartUnique/>
         </w:docPartObj>
       </w:sdtPr>
-      <w:sdtEndPr/>
       <w:sdtContent>
         <w:p>
           <w:pPr>
@@ -1113,15 +1076,7 @@
       <w:bookmarkStart w:id="11" w:name="OLE_LINK9"/>
       <w:bookmarkStart w:id="12" w:name="OLE_LINK55"/>
       <w:r>
-        <w:t>[</w:t>
-      </w:r>
-      <w:proofErr w:type="gramStart"/>
-      <w:r>
-        <w:t>if</w:t>
-      </w:r>
-      <w:proofErr w:type="gramEnd"/>
-      <w:r>
-        <w:t xml:space="preserve"> self.oclAsType(FactoryS</w:t>
+        <w:t>[if self.oclAsType(FactoryS</w:t>
       </w:r>
       <w:r>
         <w:t>p</w:t>
@@ -1199,15 +1154,7 @@
         </w:tabs>
       </w:pPr>
       <w:r>
-        <w:t>&lt;</w:t>
-      </w:r>
-      <w:proofErr w:type="gramStart"/>
-      <w:r>
-        <w:t>table</w:t>
-      </w:r>
-      <w:proofErr w:type="gramEnd"/>
-      <w:r>
-        <w:t>&gt;&lt;drop/&gt;</w:t>
+        <w:t>&lt;table&gt;&lt;drop/&gt;</w:t>
       </w:r>
     </w:p>
     <w:p>
@@ -1265,7 +1212,7 @@
       <w:tblPr>
         <w:tblStyle w:val="HellesRaster-Akzent1"/>
         <w:tblW w:w="9322" w:type="dxa"/>
-        <w:tblLook w:val="04A0" w:firstRow="1" w:lastRow="0" w:firstColumn="1" w:lastColumn="0" w:noHBand="0" w:noVBand="1"/>
+        <w:tblLook w:val="04A0"/>
       </w:tblPr>
       <w:tblGrid>
         <w:gridCol w:w="1384"/>
@@ -1276,11 +1223,11 @@
       </w:tblGrid>
       <w:tr>
         <w:trPr>
-          <w:cnfStyle w:val="100000000000" w:firstRow="1" w:lastRow="0" w:firstColumn="0" w:lastColumn="0" w:oddVBand="0" w:evenVBand="0" w:oddHBand="0" w:evenHBand="0" w:firstRowFirstColumn="0" w:firstRowLastColumn="0" w:lastRowFirstColumn="0" w:lastRowLastColumn="0"/>
+          <w:cnfStyle w:val="100000000000"/>
         </w:trPr>
         <w:tc>
           <w:tcPr>
-            <w:cnfStyle w:val="001000000000" w:firstRow="0" w:lastRow="0" w:firstColumn="1" w:lastColumn="0" w:oddVBand="0" w:evenVBand="0" w:oddHBand="0" w:evenHBand="0" w:firstRowFirstColumn="0" w:firstRowLastColumn="0" w:lastRowFirstColumn="0" w:lastRowLastColumn="0"/>
+            <w:cnfStyle w:val="001000000000"/>
             <w:tcW w:w="1384" w:type="dxa"/>
           </w:tcPr>
           <w:p>
@@ -1307,7 +1254,7 @@
           </w:tcPr>
           <w:p>
             <w:pPr>
-              <w:cnfStyle w:val="100000000000" w:firstRow="1" w:lastRow="0" w:firstColumn="0" w:lastColumn="0" w:oddVBand="0" w:evenVBand="0" w:oddHBand="0" w:evenHBand="0" w:firstRowFirstColumn="0" w:firstRowLastColumn="0" w:lastRowFirstColumn="0" w:lastRowLastColumn="0"/>
+              <w:cnfStyle w:val="100000000000"/>
               <w:rPr>
                 <w:sz w:val="18"/>
                 <w:szCs w:val="18"/>
@@ -1330,7 +1277,7 @@
           </w:tcPr>
           <w:p>
             <w:pPr>
-              <w:cnfStyle w:val="100000000000" w:firstRow="1" w:lastRow="0" w:firstColumn="0" w:lastColumn="0" w:oddVBand="0" w:evenVBand="0" w:oddHBand="0" w:evenHBand="0" w:firstRowFirstColumn="0" w:firstRowLastColumn="0" w:lastRowFirstColumn="0" w:lastRowLastColumn="0"/>
+              <w:cnfStyle w:val="100000000000"/>
               <w:rPr>
                 <w:b w:val="0"/>
                 <w:bCs w:val="0"/>
@@ -1355,7 +1302,7 @@
           </w:tcPr>
           <w:p>
             <w:pPr>
-              <w:cnfStyle w:val="100000000000" w:firstRow="1" w:lastRow="0" w:firstColumn="0" w:lastColumn="0" w:oddVBand="0" w:evenVBand="0" w:oddHBand="0" w:evenHBand="0" w:firstRowFirstColumn="0" w:firstRowLastColumn="0" w:lastRowFirstColumn="0" w:lastRowLastColumn="0"/>
+              <w:cnfStyle w:val="100000000000"/>
               <w:rPr>
                 <w:b w:val="0"/>
                 <w:bCs w:val="0"/>
@@ -1380,7 +1327,7 @@
           </w:tcPr>
           <w:p>
             <w:pPr>
-              <w:cnfStyle w:val="100000000000" w:firstRow="1" w:lastRow="0" w:firstColumn="0" w:lastColumn="0" w:oddVBand="0" w:evenVBand="0" w:oddHBand="0" w:evenHBand="0" w:firstRowFirstColumn="0" w:firstRowLastColumn="0" w:lastRowFirstColumn="0" w:lastRowLastColumn="0"/>
+              <w:cnfStyle w:val="100000000000"/>
               <w:rPr>
                 <w:sz w:val="18"/>
                 <w:szCs w:val="18"/>
@@ -1405,15 +1352,7 @@
       </w:pPr>
       <w:bookmarkStart w:id="14" w:name="OLE_LINK3"/>
       <w:r>
-        <w:t>[</w:t>
-      </w:r>
-      <w:proofErr w:type="gramStart"/>
-      <w:r>
-        <w:t>for</w:t>
-      </w:r>
-      <w:proofErr w:type="gramEnd"/>
-      <w:r>
-        <w:t xml:space="preserve"> (factory</w:t>
+        <w:t>[for (factory</w:t>
       </w:r>
       <w:r>
         <w:t xml:space="preserve"> : </w:t>
@@ -1471,11 +1410,11 @@
     </w:p>
     <w:tbl>
       <w:tblPr>
-        <w:tblStyle w:val="Tabellenraster"/>
+        <w:tblStyle w:val="Tabellengitternetz"/>
         <w:tblW w:w="0" w:type="auto"/>
         <w:jc w:val="center"/>
         <w:tblLayout w:type="fixed"/>
-        <w:tblLook w:val="04A0" w:firstRow="1" w:lastRow="0" w:firstColumn="1" w:lastColumn="0" w:noHBand="0" w:noVBand="1"/>
+        <w:tblLook w:val="04A0"/>
       </w:tblPr>
       <w:tblGrid>
         <w:gridCol w:w="2093"/>
@@ -2124,15 +2063,7 @@
         <w:pStyle w:val="Acceleoscript"/>
       </w:pPr>
       <w:r>
-        <w:t>[</w:t>
-      </w:r>
-      <w:proofErr w:type="gramStart"/>
-      <w:r>
-        <w:t>else</w:t>
-      </w:r>
-      <w:proofErr w:type="gramEnd"/>
-      <w:r>
-        <w:t xml:space="preserve">] </w:t>
+        <w:t xml:space="preserve">[else] </w:t>
       </w:r>
       <w:r>
         <w:rPr>
@@ -2228,15 +2159,7 @@
       </w:pPr>
       <w:bookmarkStart w:id="23" w:name="OLE_LINK22"/>
       <w:r>
-        <w:t>[</w:t>
-      </w:r>
-      <w:proofErr w:type="gramStart"/>
-      <w:r>
-        <w:t>for</w:t>
-      </w:r>
-      <w:proofErr w:type="gramEnd"/>
-      <w:r>
-        <w:t xml:space="preserve"> (factory</w:t>
+        <w:t>[for (factory</w:t>
       </w:r>
       <w:r>
         <w:t xml:space="preserve"> : </w:t>
@@ -2413,14 +2336,14 @@
       </w:r>
       <w:bookmarkEnd w:id="28"/>
       <w:bookmarkEnd w:id="29"/>
-      <w:proofErr w:type="gramStart"/>
-      <w:r>
-        <w:t>for</w:t>
-      </w:r>
-      <w:proofErr w:type="gramEnd"/>
-      <w:r>
-        <w:t xml:space="preserve"> (di</w:t>
-      </w:r>
+      <w:r>
+        <w:t>for (</w:t>
+      </w:r>
+      <w:proofErr w:type="spellStart"/>
+      <w:r>
+        <w:t>di</w:t>
+      </w:r>
+      <w:proofErr w:type="spellEnd"/>
       <w:r>
         <w:t xml:space="preserve">: notation::Diagram | </w:t>
       </w:r>
@@ -2486,7 +2409,6 @@
         <w:t>[</w:t>
       </w:r>
       <w:proofErr w:type="spellStart"/>
-      <w:proofErr w:type="gramStart"/>
       <w:r>
         <w:t>di.</w:t>
       </w:r>
@@ -2495,11 +2417,7 @@
       </w:r>
       <w:proofErr w:type="spellEnd"/>
       <w:r>
-        <w:t>(</w:t>
-      </w:r>
-      <w:proofErr w:type="gramEnd"/>
-      <w:r>
-        <w:t>'jpg')/]'</w:t>
+        <w:t>('jpg')/]'</w:t>
       </w:r>
       <w:r>
         <w:t xml:space="preserve"> </w:t>
@@ -2646,13 +2564,8 @@
         <w:t>[</w:t>
       </w:r>
       <w:bookmarkEnd w:id="36"/>
-      <w:proofErr w:type="gramStart"/>
-      <w:r>
-        <w:t>for</w:t>
-      </w:r>
-      <w:proofErr w:type="gramEnd"/>
-      <w:r>
-        <w:t xml:space="preserve"> (</w:t>
+      <w:r>
+        <w:t>for (</w:t>
       </w:r>
       <w:proofErr w:type="spellStart"/>
       <w:r>
@@ -3400,7 +3313,6 @@
       <w:r>
         <w:t>&lt;image filePath=</w:t>
       </w:r>
-      <w:proofErr w:type="gramStart"/>
       <w:r>
         <w:t>’</w:t>
       </w:r>
@@ -3408,7 +3320,6 @@
       <w:r>
         <w:t>[</w:t>
       </w:r>
-      <w:proofErr w:type="gramEnd"/>
       <w:r>
         <w:t>’</w:t>
       </w:r>
@@ -3693,15 +3604,154 @@
         <w:pStyle w:val="gendoc"/>
       </w:pPr>
       <w:r>
+        <w:t xml:space="preserve">[if (not </w:t>
+      </w:r>
+      <w:proofErr w:type="spellStart"/>
+      <w:r>
+        <w:t>productPart.constructionProcesses</w:t>
+      </w:r>
+      <w:proofErr w:type="spellEnd"/>
+      <w:r>
+        <w:t>-&gt;</w:t>
+      </w:r>
+      <w:proofErr w:type="spellStart"/>
+      <w:r>
+        <w:t>isEmpty</w:t>
+      </w:r>
+      <w:proofErr w:type="spellEnd"/>
+      <w:r>
+        <w:t>())]&lt;drop/&gt;</w:t>
+      </w:r>
+    </w:p>
+    <w:p>
+      <w:r>
+        <w:fldChar w:fldCharType="begin"/>
+      </w:r>
+      <w:r>
+        <w:instrText xml:space="preserve"> REF _Ref455595602 \h </w:instrText>
+      </w:r>
+      <w:r>
+        <w:fldChar w:fldCharType="separate"/>
+      </w:r>
+      <w:r>
+        <w:t xml:space="preserve">Figure </w:t>
+      </w:r>
+      <w:r>
+        <w:rPr>
+          <w:noProof/>
+        </w:rPr>
+        <w:t>3</w:t>
+      </w:r>
+      <w:r>
+        <w:fldChar w:fldCharType="end"/>
+      </w:r>
+      <w:r>
+        <w:t xml:space="preserve"> shows the production </w:t>
+      </w:r>
+      <w:proofErr w:type="spellStart"/>
+      <w:r>
+        <w:t>schemata</w:t>
+      </w:r>
+      <w:proofErr w:type="spellEnd"/>
+      <w:r>
+        <w:t> </w:t>
+      </w:r>
+      <w:r>
         <w:t>[</w:t>
       </w:r>
-      <w:proofErr w:type="gramStart"/>
-      <w:r>
-        <w:t>if</w:t>
-      </w:r>
-      <w:proofErr w:type="gramEnd"/>
-      <w:r>
-        <w:t xml:space="preserve"> (not </w:t>
+      <w:bookmarkStart w:id="64" w:name="OLE_LINK10"/>
+      <w:proofErr w:type="spellStart"/>
+      <w:r>
+        <w:t>productPart.constructionProcess</w:t>
+      </w:r>
+      <w:r>
+        <w:t>es</w:t>
+      </w:r>
+      <w:proofErr w:type="spellEnd"/>
+      <w:r>
+        <w:t>-&gt;first()</w:t>
+      </w:r>
+      <w:r>
+        <w:t>.label</w:t>
+      </w:r>
+      <w:bookmarkEnd w:id="64"/>
+      <w:r>
+        <w:t>/]</w:t>
+      </w:r>
+      <w:r>
+        <w:t xml:space="preserve"> for [</w:t>
+      </w:r>
+      <w:proofErr w:type="spellStart"/>
+      <w:r>
+        <w:t>productPart.label</w:t>
+      </w:r>
+      <w:proofErr w:type="spellEnd"/>
+      <w:r>
+        <w:t>/]</w:t>
+      </w:r>
+      <w:r>
+        <w:t>s</w:t>
+      </w:r>
+      <w:r>
+        <w:t xml:space="preserve"> </w:t>
+      </w:r>
+      <w:proofErr w:type="spellStart"/>
+      <w:r>
+        <w:t>produced</w:t>
+      </w:r>
+      <w:proofErr w:type="spellEnd"/>
+      <w:r>
+        <w:t xml:space="preserve"> </w:t>
+      </w:r>
+      <w:proofErr w:type="spellStart"/>
+      <w:r>
+        <w:t>at</w:t>
+      </w:r>
+      <w:proofErr w:type="spellEnd"/>
+      <w:r>
+        <w:t xml:space="preserve"> [</w:t>
+      </w:r>
+      <w:proofErr w:type="spellStart"/>
+      <w:r>
+        <w:t>factory.label</w:t>
+      </w:r>
+      <w:proofErr w:type="spellEnd"/>
+      <w:r>
+        <w:t>/].</w:t>
+      </w:r>
+    </w:p>
+    <w:p>
+      <w:pPr>
+        <w:pStyle w:val="Acceleoscript"/>
+      </w:pPr>
+      <w:r>
+        <w:t>[for (</w:t>
+      </w:r>
+      <w:proofErr w:type="spellStart"/>
+      <w:r>
+        <w:t>di</w:t>
+      </w:r>
+      <w:proofErr w:type="spellEnd"/>
+      <w:r>
+        <w:t xml:space="preserve">: notation::Diagram | </w:t>
+      </w:r>
+      <w:r>
+        <w:t>productPart.constructionProcesses-&gt;first()</w:t>
+      </w:r>
+      <w:r>
+        <w:t>.</w:t>
+      </w:r>
+      <w:r>
+        <w:t>getSiriusDiagrams('representations</w:t>
+      </w:r>
+      <w:r>
+        <w:t>.aird</w:t>
+      </w:r>
+      <w:r>
+        <w:t>'</w:t>
+      </w:r>
+      <w:r>
+        <w:t xml:space="preserve">, </w:t>
       </w:r>
       <w:proofErr w:type="spellStart"/>
       <w:r>
@@ -3709,180 +3759,29 @@
       </w:r>
       <w:proofErr w:type="spellEnd"/>
       <w:r>
-        <w:t>-&gt;</w:t>
-      </w:r>
-      <w:proofErr w:type="spellStart"/>
-      <w:r>
-        <w:t>isEmpty</w:t>
-      </w:r>
-      <w:proofErr w:type="spellEnd"/>
-      <w:r>
-        <w:t>())]&lt;drop/&gt;</w:t>
-      </w:r>
-    </w:p>
-    <w:p>
-      <w:r>
-        <w:fldChar w:fldCharType="begin"/>
-      </w:r>
-      <w:r>
-        <w:instrText xml:space="preserve"> REF _Ref455595602 \h </w:instrText>
-      </w:r>
-      <w:r>
-        <w:fldChar w:fldCharType="separate"/>
-      </w:r>
-      <w:r>
-        <w:t xml:space="preserve">Figure </w:t>
-      </w:r>
-      <w:r>
-        <w:rPr>
-          <w:noProof/>
-        </w:rPr>
-        <w:t>3</w:t>
-      </w:r>
-      <w:r>
-        <w:fldChar w:fldCharType="end"/>
-      </w:r>
-      <w:r>
-        <w:t xml:space="preserve"> shows the production </w:t>
-      </w:r>
-      <w:proofErr w:type="spellStart"/>
-      <w:r>
-        <w:t>schemata</w:t>
-      </w:r>
-      <w:proofErr w:type="spellEnd"/>
-      <w:r>
-        <w:t> </w:t>
+        <w:t>-&gt;first().label</w:t>
+      </w:r>
+      <w:r>
+        <w:t>))]</w:t>
+      </w:r>
+      <w:r>
+        <w:rPr>
+          <w:rStyle w:val="gendocCar"/>
+        </w:rPr>
+        <w:t>&lt;drop/&gt;</w:t>
+      </w:r>
+    </w:p>
+    <w:p>
+      <w:pPr>
+        <w:pStyle w:val="gendoc"/>
+      </w:pPr>
+      <w:r>
+        <w:t>&lt;image object='</w:t>
       </w:r>
       <w:r>
         <w:t>[</w:t>
       </w:r>
-      <w:bookmarkStart w:id="64" w:name="OLE_LINK10"/>
-      <w:proofErr w:type="spellStart"/>
-      <w:r>
-        <w:t>productPart.constructionProcess</w:t>
-      </w:r>
-      <w:r>
-        <w:t>es</w:t>
-      </w:r>
-      <w:proofErr w:type="spellEnd"/>
-      <w:r>
-        <w:t>-&gt;</w:t>
-      </w:r>
-      <w:proofErr w:type="gramStart"/>
-      <w:r>
-        <w:t>first(</w:t>
-      </w:r>
-      <w:proofErr w:type="gramEnd"/>
-      <w:r>
-        <w:t>)</w:t>
-      </w:r>
-      <w:r>
-        <w:t>.label</w:t>
-      </w:r>
-      <w:bookmarkEnd w:id="64"/>
-      <w:r>
-        <w:t>/]</w:t>
-      </w:r>
-      <w:r>
-        <w:t xml:space="preserve"> for [</w:t>
-      </w:r>
-      <w:proofErr w:type="spellStart"/>
-      <w:r>
-        <w:t>productPart.label</w:t>
-      </w:r>
-      <w:proofErr w:type="spellEnd"/>
-      <w:r>
-        <w:t>/]</w:t>
-      </w:r>
-      <w:r>
-        <w:t>s</w:t>
-      </w:r>
-      <w:r>
-        <w:t xml:space="preserve"> </w:t>
-      </w:r>
-      <w:proofErr w:type="spellStart"/>
-      <w:r>
-        <w:t>produced</w:t>
-      </w:r>
-      <w:proofErr w:type="spellEnd"/>
-      <w:r>
-        <w:t xml:space="preserve"> at [</w:t>
-      </w:r>
-      <w:proofErr w:type="spellStart"/>
-      <w:r>
-        <w:t>factory.label</w:t>
-      </w:r>
-      <w:proofErr w:type="spellEnd"/>
-      <w:r>
-        <w:t>/].</w:t>
-      </w:r>
-    </w:p>
-    <w:p>
-      <w:pPr>
-        <w:pStyle w:val="Acceleoscript"/>
-      </w:pPr>
-      <w:r>
-        <w:t>[</w:t>
-      </w:r>
-      <w:proofErr w:type="gramStart"/>
-      <w:r>
-        <w:t>for</w:t>
-      </w:r>
-      <w:proofErr w:type="gramEnd"/>
-      <w:r>
-        <w:t xml:space="preserve"> (di</w:t>
-      </w:r>
-      <w:r>
-        <w:t xml:space="preserve">: notation::Diagram | </w:t>
-      </w:r>
-      <w:r>
-        <w:t>productPart.constructionProcesses-&gt;first()</w:t>
-      </w:r>
-      <w:r>
-        <w:t>.</w:t>
-      </w:r>
-      <w:r>
-        <w:t>getSiriusDiagrams('representations</w:t>
-      </w:r>
-      <w:r>
-        <w:t>.aird</w:t>
-      </w:r>
-      <w:r>
-        <w:t>'</w:t>
-      </w:r>
-      <w:r>
-        <w:t xml:space="preserve">, </w:t>
-      </w:r>
-      <w:proofErr w:type="spellStart"/>
-      <w:r>
-        <w:t>productPart.constructionProcesses</w:t>
-      </w:r>
-      <w:proofErr w:type="spellEnd"/>
-      <w:r>
-        <w:t>-&gt;first().label</w:t>
-      </w:r>
-      <w:r>
-        <w:t>))]</w:t>
-      </w:r>
-      <w:r>
-        <w:rPr>
-          <w:rStyle w:val="gendocCar"/>
-        </w:rPr>
-        <w:t>&lt;drop/&gt;</w:t>
-      </w:r>
-    </w:p>
-    <w:p>
-      <w:pPr>
-        <w:pStyle w:val="gendoc"/>
-      </w:pPr>
-      <w:r>
-        <w:t>&lt;image object='</w:t>
-      </w:r>
-      <w:r>
-        <w:t>[</w:t>
-      </w:r>
-      <w:proofErr w:type="spellStart"/>
-      <w:proofErr w:type="gramStart"/>
+      <w:proofErr w:type="spellStart"/>
       <w:r>
         <w:t>di.</w:t>
       </w:r>
@@ -3891,11 +3790,7 @@
       </w:r>
       <w:proofErr w:type="spellEnd"/>
       <w:r>
-        <w:t>(</w:t>
-      </w:r>
-      <w:proofErr w:type="gramEnd"/>
-      <w:r>
-        <w:t>'jpg')/]'</w:t>
+        <w:t>('jpg')/]'</w:t>
       </w:r>
       <w:r>
         <w:t xml:space="preserve"> </w:t>
@@ -3948,6 +3843,7 @@
               <v:fill o:detectmouseclick="t"/>
               <v:path o:connecttype="none"/>
             </v:shape>
+            <w10:wrap type="none"/>
             <w10:anchorlock/>
           </v:group>
         </w:pict>
@@ -4002,7 +3898,15 @@
       </w:r>
       <w:proofErr w:type="spellEnd"/>
       <w:r>
-        <w:t xml:space="preserve"> at [</w:t>
+        <w:t xml:space="preserve"> </w:t>
+      </w:r>
+      <w:proofErr w:type="spellStart"/>
+      <w:r>
+        <w:t>at</w:t>
+      </w:r>
+      <w:proofErr w:type="spellEnd"/>
+      <w:r>
+        <w:t xml:space="preserve"> [</w:t>
       </w:r>
       <w:proofErr w:type="spellStart"/>
       <w:r>
@@ -4043,21 +3947,7 @@
         <w:rPr>
           <w:rStyle w:val="AcceleoscriptCar"/>
         </w:rPr>
-        <w:t>[</w:t>
-      </w:r>
-      <w:proofErr w:type="gramStart"/>
-      <w:r>
-        <w:rPr>
-          <w:rStyle w:val="AcceleoscriptCar"/>
-        </w:rPr>
-        <w:t>if</w:t>
-      </w:r>
-      <w:proofErr w:type="gramEnd"/>
-      <w:r>
-        <w:rPr>
-          <w:rStyle w:val="AcceleoscriptCar"/>
-        </w:rPr>
-        <w:t xml:space="preserve"> (</w:t>
+        <w:t>[if (</w:t>
       </w:r>
       <w:r>
         <w:rPr>
@@ -4152,13 +4042,8 @@
       <w:r>
         <w:t>-&gt;</w:t>
       </w:r>
-      <w:proofErr w:type="gramStart"/>
-      <w:r>
-        <w:t>first(</w:t>
-      </w:r>
-      <w:proofErr w:type="gramEnd"/>
-      <w:r>
-        <w:t>)</w:t>
+      <w:r>
+        <w:t>first()</w:t>
       </w:r>
       <w:r>
         <w:t>.</w:t>
@@ -4210,15 +4095,7 @@
         <w:pStyle w:val="gendoc"/>
       </w:pPr>
       <w:r>
-        <w:t>[</w:t>
-      </w:r>
-      <w:proofErr w:type="gramStart"/>
-      <w:r>
-        <w:t>else</w:t>
-      </w:r>
-      <w:proofErr w:type="gramEnd"/>
-      <w:r>
-        <w:t>]&lt;drop/&gt;</w:t>
+        <w:t>[else]&lt;drop/&gt;</w:t>
       </w:r>
     </w:p>
     <w:p>
@@ -4365,7 +4242,6 @@
         <w:t xml:space="preserve"> [</w:t>
       </w:r>
       <w:proofErr w:type="spellStart"/>
-      <w:proofErr w:type="gramStart"/>
       <w:r>
         <w:rPr>
           <w:lang w:val="en-US"/>
@@ -4380,7 +4256,6 @@
         <w:t>(</w:t>
       </w:r>
       <w:proofErr w:type="spellStart"/>
-      <w:proofErr w:type="gramEnd"/>
       <w:r>
         <w:rPr>
           <w:lang w:val="en-US"/>
@@ -4406,68 +4281,60 @@
         <w:pStyle w:val="Acceleoscript"/>
       </w:pPr>
       <w:r>
+        <w:t>[for (car : fa</w:t>
+      </w:r>
+      <w:r>
+        <w:t>ctory::Prod</w:t>
+      </w:r>
+      <w:r>
+        <w:t>u</w:t>
+      </w:r>
+      <w:r>
+        <w:t>c</w:t>
+      </w:r>
+      <w:r>
+        <w:t xml:space="preserve">t | </w:t>
+      </w:r>
+      <w:proofErr w:type="spellStart"/>
+      <w:r>
+        <w:t>self.oclAsType</w:t>
+      </w:r>
+      <w:proofErr w:type="spellEnd"/>
+      <w:r>
+        <w:t>(</w:t>
+      </w:r>
+      <w:proofErr w:type="spellStart"/>
+      <w:r>
+        <w:t>FactorySpecification</w:t>
+      </w:r>
+      <w:proofErr w:type="spellEnd"/>
+      <w:r>
+        <w:t>).</w:t>
+      </w:r>
+      <w:proofErr w:type="spellStart"/>
+      <w:r>
+        <w:t>ownedProducts</w:t>
+      </w:r>
+      <w:proofErr w:type="spellEnd"/>
+      <w:r>
+        <w:t>-&gt;</w:t>
+      </w:r>
+      <w:proofErr w:type="spellStart"/>
+      <w:r>
+        <w:t>sortedBy</w:t>
+      </w:r>
+      <w:proofErr w:type="spellEnd"/>
+      <w:r>
+        <w:t>( label ) )]&lt;drop/&gt;</w:t>
+      </w:r>
+    </w:p>
+    <w:p>
+      <w:pPr>
+        <w:pStyle w:val="berschrift2"/>
+      </w:pPr>
+      <w:r>
         <w:t>[</w:t>
       </w:r>
-      <w:proofErr w:type="gramStart"/>
-      <w:r>
-        <w:t>for</w:t>
-      </w:r>
-      <w:proofErr w:type="gramEnd"/>
-      <w:r>
-        <w:t xml:space="preserve"> (car : fa</w:t>
-      </w:r>
-      <w:r>
-        <w:t>ctory::Prod</w:t>
-      </w:r>
-      <w:r>
-        <w:t>u</w:t>
-      </w:r>
-      <w:r>
-        <w:t>c</w:t>
-      </w:r>
-      <w:r>
-        <w:t xml:space="preserve">t | </w:t>
-      </w:r>
-      <w:proofErr w:type="spellStart"/>
-      <w:r>
-        <w:t>self.oclAsType</w:t>
-      </w:r>
-      <w:proofErr w:type="spellEnd"/>
-      <w:r>
-        <w:t>(</w:t>
-      </w:r>
-      <w:proofErr w:type="spellStart"/>
-      <w:r>
-        <w:t>FactorySpecification</w:t>
-      </w:r>
-      <w:proofErr w:type="spellEnd"/>
-      <w:r>
-        <w:t>).</w:t>
-      </w:r>
-      <w:proofErr w:type="spellStart"/>
-      <w:r>
-        <w:t>ownedProducts</w:t>
-      </w:r>
-      <w:proofErr w:type="spellEnd"/>
-      <w:r>
-        <w:t>-&gt;</w:t>
-      </w:r>
-      <w:proofErr w:type="spellStart"/>
-      <w:r>
-        <w:t>sortedBy</w:t>
-      </w:r>
-      <w:proofErr w:type="spellEnd"/>
-      <w:r>
-        <w:t>( label ) )]&lt;drop/&gt;</w:t>
-      </w:r>
-    </w:p>
-    <w:p>
-      <w:pPr>
-        <w:pStyle w:val="berschrift2"/>
-      </w:pPr>
-      <w:r>
-        <w:t>[</w:t>
-      </w:r>
       <w:proofErr w:type="spellStart"/>
       <w:r>
         <w:t>car.label</w:t>
@@ -4672,34 +4539,20 @@
         <w:rPr>
           <w:lang w:eastAsia="en-US"/>
         </w:rPr>
-        <w:t>-&gt;</w:t>
-      </w:r>
-      <w:proofErr w:type="gramStart"/>
+        <w:t xml:space="preserve">-&gt;size()/] </w:t>
+      </w:r>
+      <w:proofErr w:type="spellStart"/>
       <w:r>
         <w:rPr>
           <w:lang w:eastAsia="en-US"/>
         </w:rPr>
-        <w:t>size(</w:t>
-      </w:r>
-      <w:proofErr w:type="gramEnd"/>
+        <w:t>different</w:t>
+      </w:r>
+      <w:proofErr w:type="spellEnd"/>
       <w:r>
         <w:rPr>
           <w:lang w:eastAsia="en-US"/>
         </w:rPr>
-        <w:t xml:space="preserve">)/] </w:t>
-      </w:r>
-      <w:proofErr w:type="spellStart"/>
-      <w:r>
-        <w:rPr>
-          <w:lang w:eastAsia="en-US"/>
-        </w:rPr>
-        <w:t>different</w:t>
-      </w:r>
-      <w:proofErr w:type="spellEnd"/>
-      <w:r>
-        <w:rPr>
-          <w:lang w:eastAsia="en-US"/>
-        </w:rPr>
         <w:t xml:space="preserve"> versions:</w:t>
       </w:r>
     </w:p>
@@ -4708,15 +4561,7 @@
         <w:pStyle w:val="Acceleoscript"/>
       </w:pPr>
       <w:r>
-        <w:t>[</w:t>
-      </w:r>
-      <w:proofErr w:type="gramStart"/>
-      <w:r>
-        <w:t>for</w:t>
-      </w:r>
-      <w:proofErr w:type="gramEnd"/>
-      <w:r>
-        <w:t xml:space="preserve"> (</w:t>
+        <w:t>[for (</w:t>
       </w:r>
       <w:proofErr w:type="spellStart"/>
       <w:r>
@@ -4836,15 +4681,7 @@
       </w:pPr>
       <w:r>
         <w:lastRenderedPageBreak/>
-        <w:t>&lt;image filePath=</w:t>
-      </w:r>
-      <w:proofErr w:type="gramStart"/>
-      <w:r>
-        <w:t>’[</w:t>
-      </w:r>
-      <w:proofErr w:type="gramEnd"/>
-      <w:r>
-        <w:t>’</w:t>
+        <w:t>&lt;image filePath=’[’</w:t>
       </w:r>
       <w:r>
         <w:rPr>
@@ -5026,7 +4863,7 @@
 </file>
 
 <file path=word/endnotes.xml><?xml version="1.0" encoding="utf-8"?>
-<w:endnotes xmlns:wpc="http://schemas.microsoft.com/office/word/2010/wordprocessingCanvas" xmlns:mc="http://schemas.openxmlformats.org/markup-compatibility/2006" xmlns:o="urn:schemas-microsoft-com:office:office" xmlns:r="http://schemas.openxmlformats.org/officeDocument/2006/relationships" xmlns:m="http://schemas.openxmlformats.org/officeDocument/2006/math" xmlns:v="urn:schemas-microsoft-com:vml" xmlns:wp14="http://schemas.microsoft.com/office/word/2010/wordprocessingDrawing" xmlns:wp="http://schemas.openxmlformats.org/drawingml/2006/wordprocessingDrawing" xmlns:w10="urn:schemas-microsoft-com:office:word" xmlns:w="http://schemas.openxmlformats.org/wordprocessingml/2006/main" xmlns:w14="http://schemas.microsoft.com/office/word/2010/wordml" xmlns:w15="http://schemas.microsoft.com/office/word/2012/wordml" xmlns:wpg="http://schemas.microsoft.com/office/word/2010/wordprocessingGroup" xmlns:wpi="http://schemas.microsoft.com/office/word/2010/wordprocessingInk" xmlns:wne="http://schemas.microsoft.com/office/word/2006/wordml" xmlns:wps="http://schemas.microsoft.com/office/word/2010/wordprocessingShape" mc:Ignorable="w14 w15 wp14">
+<w:endnotes xmlns:ve="http://schemas.openxmlformats.org/markup-compatibility/2006" xmlns:o="urn:schemas-microsoft-com:office:office" xmlns:r="http://schemas.openxmlformats.org/officeDocument/2006/relationships" xmlns:m="http://schemas.openxmlformats.org/officeDocument/2006/math" xmlns:v="urn:schemas-microsoft-com:vml" xmlns:wp="http://schemas.openxmlformats.org/drawingml/2006/wordprocessingDrawing" xmlns:w10="urn:schemas-microsoft-com:office:word" xmlns:w="http://schemas.openxmlformats.org/wordprocessingml/2006/main" xmlns:wne="http://schemas.microsoft.com/office/word/2006/wordml">
   <w:endnote w:type="separator" w:id="-1">
     <w:p>
       <w:pPr>
@@ -5051,7 +4888,7 @@
 </file>
 
 <file path=word/footer1.xml><?xml version="1.0" encoding="utf-8"?>
-<w:ftr xmlns:wpc="http://schemas.microsoft.com/office/word/2010/wordprocessingCanvas" xmlns:mc="http://schemas.openxmlformats.org/markup-compatibility/2006" xmlns:o="urn:schemas-microsoft-com:office:office" xmlns:r="http://schemas.openxmlformats.org/officeDocument/2006/relationships" xmlns:m="http://schemas.openxmlformats.org/officeDocument/2006/math" xmlns:v="urn:schemas-microsoft-com:vml" xmlns:wp14="http://schemas.microsoft.com/office/word/2010/wordprocessingDrawing" xmlns:wp="http://schemas.openxmlformats.org/drawingml/2006/wordprocessingDrawing" xmlns:w10="urn:schemas-microsoft-com:office:word" xmlns:w="http://schemas.openxmlformats.org/wordprocessingml/2006/main" xmlns:w14="http://schemas.microsoft.com/office/word/2010/wordml" xmlns:w15="http://schemas.microsoft.com/office/word/2012/wordml" xmlns:wpg="http://schemas.microsoft.com/office/word/2010/wordprocessingGroup" xmlns:wpi="http://schemas.microsoft.com/office/word/2010/wordprocessingInk" xmlns:wne="http://schemas.microsoft.com/office/word/2006/wordml" xmlns:wps="http://schemas.microsoft.com/office/word/2010/wordprocessingShape" mc:Ignorable="w14 w15 wp14">
+<w:ftr xmlns:ve="http://schemas.openxmlformats.org/markup-compatibility/2006" xmlns:o="urn:schemas-microsoft-com:office:office" xmlns:r="http://schemas.openxmlformats.org/officeDocument/2006/relationships" xmlns:m="http://schemas.openxmlformats.org/officeDocument/2006/math" xmlns:v="urn:schemas-microsoft-com:vml" xmlns:wp="http://schemas.openxmlformats.org/drawingml/2006/wordprocessingDrawing" xmlns:w10="urn:schemas-microsoft-com:office:word" xmlns:w="http://schemas.openxmlformats.org/wordprocessingml/2006/main" xmlns:wne="http://schemas.microsoft.com/office/word/2006/wordml">
   <w:sdt>
     <w:sdtPr>
       <w:id w:val="992447894"/>
@@ -5060,7 +4897,6 @@
         <w:docPartUnique/>
       </w:docPartObj>
     </w:sdtPr>
-    <w:sdtEndPr/>
     <w:sdtContent>
       <w:p>
         <w:pPr>
@@ -5080,7 +4916,7 @@
           <w:rPr>
             <w:noProof/>
           </w:rPr>
-          <w:t>7</w:t>
+          <w:t>1</w:t>
         </w:r>
         <w:r>
           <w:fldChar w:fldCharType="end"/>
@@ -5097,7 +4933,7 @@
 </file>
 
 <file path=word/footnotes.xml><?xml version="1.0" encoding="utf-8"?>
-<w:footnotes xmlns:wpc="http://schemas.microsoft.com/office/word/2010/wordprocessingCanvas" xmlns:mc="http://schemas.openxmlformats.org/markup-compatibility/2006" xmlns:o="urn:schemas-microsoft-com:office:office" xmlns:r="http://schemas.openxmlformats.org/officeDocument/2006/relationships" xmlns:m="http://schemas.openxmlformats.org/officeDocument/2006/math" xmlns:v="urn:schemas-microsoft-com:vml" xmlns:wp14="http://schemas.microsoft.com/office/word/2010/wordprocessingDrawing" xmlns:wp="http://schemas.openxmlformats.org/drawingml/2006/wordprocessingDrawing" xmlns:w10="urn:schemas-microsoft-com:office:word" xmlns:w="http://schemas.openxmlformats.org/wordprocessingml/2006/main" xmlns:w14="http://schemas.microsoft.com/office/word/2010/wordml" xmlns:w15="http://schemas.microsoft.com/office/word/2012/wordml" xmlns:wpg="http://schemas.microsoft.com/office/word/2010/wordprocessingGroup" xmlns:wpi="http://schemas.microsoft.com/office/word/2010/wordprocessingInk" xmlns:wne="http://schemas.microsoft.com/office/word/2006/wordml" xmlns:wps="http://schemas.microsoft.com/office/word/2010/wordprocessingShape" mc:Ignorable="w14 w15 wp14">
+<w:footnotes xmlns:ve="http://schemas.openxmlformats.org/markup-compatibility/2006" xmlns:o="urn:schemas-microsoft-com:office:office" xmlns:r="http://schemas.openxmlformats.org/officeDocument/2006/relationships" xmlns:m="http://schemas.openxmlformats.org/officeDocument/2006/math" xmlns:v="urn:schemas-microsoft-com:vml" xmlns:wp="http://schemas.openxmlformats.org/drawingml/2006/wordprocessingDrawing" xmlns:w10="urn:schemas-microsoft-com:office:word" xmlns:w="http://schemas.openxmlformats.org/wordprocessingml/2006/main" xmlns:wne="http://schemas.microsoft.com/office/word/2006/wordml">
   <w:footnote w:type="separator" w:id="-1">
     <w:p>
       <w:pPr>
@@ -5122,8 +4958,8 @@
 </file>
 
 <file path=word/numbering.xml><?xml version="1.0" encoding="utf-8"?>
-<w:numbering xmlns:wpc="http://schemas.microsoft.com/office/word/2010/wordprocessingCanvas" xmlns:mc="http://schemas.openxmlformats.org/markup-compatibility/2006" xmlns:o="urn:schemas-microsoft-com:office:office" xmlns:r="http://schemas.openxmlformats.org/officeDocument/2006/relationships" xmlns:m="http://schemas.openxmlformats.org/officeDocument/2006/math" xmlns:v="urn:schemas-microsoft-com:vml" xmlns:wp14="http://schemas.microsoft.com/office/word/2010/wordprocessingDrawing" xmlns:wp="http://schemas.openxmlformats.org/drawingml/2006/wordprocessingDrawing" xmlns:w10="urn:schemas-microsoft-com:office:word" xmlns:w="http://schemas.openxmlformats.org/wordprocessingml/2006/main" xmlns:w14="http://schemas.microsoft.com/office/word/2010/wordml" xmlns:w15="http://schemas.microsoft.com/office/word/2012/wordml" xmlns:wpg="http://schemas.microsoft.com/office/word/2010/wordprocessingGroup" xmlns:wpi="http://schemas.microsoft.com/office/word/2010/wordprocessingInk" xmlns:wne="http://schemas.microsoft.com/office/word/2006/wordml" xmlns:wps="http://schemas.microsoft.com/office/word/2010/wordprocessingShape" mc:Ignorable="w14 w15 wp14">
-  <w:abstractNum w:abstractNumId="0" w15:restartNumberingAfterBreak="0">
+<w:numbering xmlns:ve="http://schemas.openxmlformats.org/markup-compatibility/2006" xmlns:o="urn:schemas-microsoft-com:office:office" xmlns:r="http://schemas.openxmlformats.org/officeDocument/2006/relationships" xmlns:m="http://schemas.openxmlformats.org/officeDocument/2006/math" xmlns:v="urn:schemas-microsoft-com:vml" xmlns:wp="http://schemas.openxmlformats.org/drawingml/2006/wordprocessingDrawing" xmlns:w10="urn:schemas-microsoft-com:office:word" xmlns:w="http://schemas.openxmlformats.org/wordprocessingml/2006/main" xmlns:wne="http://schemas.microsoft.com/office/word/2006/wordml">
+  <w:abstractNum w:abstractNumId="0">
     <w:nsid w:val="1E1B316B"/>
     <w:multiLevelType w:val="hybridMultilevel"/>
     <w:tmpl w:val="AB36DC98"/>
@@ -5236,7 +5072,7 @@
       </w:rPr>
     </w:lvl>
   </w:abstractNum>
-  <w:abstractNum w:abstractNumId="1" w15:restartNumberingAfterBreak="0">
+  <w:abstractNum w:abstractNumId="1">
     <w:nsid w:val="42C1266F"/>
     <w:multiLevelType w:val="hybridMultilevel"/>
     <w:tmpl w:val="764A8A48"/>
@@ -5349,7 +5185,7 @@
       </w:rPr>
     </w:lvl>
   </w:abstractNum>
-  <w:abstractNum w:abstractNumId="2" w15:restartNumberingAfterBreak="0">
+  <w:abstractNum w:abstractNumId="2">
     <w:nsid w:val="44B80667"/>
     <w:multiLevelType w:val="multilevel"/>
     <w:tmpl w:val="1BEA3D28"/>
@@ -5467,7 +5303,7 @@
       </w:rPr>
     </w:lvl>
   </w:abstractNum>
-  <w:abstractNum w:abstractNumId="3" w15:restartNumberingAfterBreak="0">
+  <w:abstractNum w:abstractNumId="3">
     <w:nsid w:val="5A5A0B2C"/>
     <w:multiLevelType w:val="multilevel"/>
     <w:tmpl w:val="41245F1C"/>
@@ -5585,7 +5421,7 @@
       </w:rPr>
     </w:lvl>
   </w:abstractNum>
-  <w:abstractNum w:abstractNumId="4" w15:restartNumberingAfterBreak="0">
+  <w:abstractNum w:abstractNumId="4">
     <w:nsid w:val="5BB45483"/>
     <w:multiLevelType w:val="hybridMultilevel"/>
     <w:tmpl w:val="C9C4F2D6"/>
@@ -5671,7 +5507,7 @@
       </w:pPr>
     </w:lvl>
   </w:abstractNum>
-  <w:abstractNum w:abstractNumId="5" w15:restartNumberingAfterBreak="0">
+  <w:abstractNum w:abstractNumId="5">
     <w:nsid w:val="5FE06282"/>
     <w:multiLevelType w:val="multilevel"/>
     <w:tmpl w:val="04070025"/>
@@ -5790,7 +5626,7 @@
       </w:rPr>
     </w:lvl>
   </w:abstractNum>
-  <w:abstractNum w:abstractNumId="6" w15:restartNumberingAfterBreak="0">
+  <w:abstractNum w:abstractNumId="6">
     <w:nsid w:val="63613DF0"/>
     <w:multiLevelType w:val="hybridMultilevel"/>
     <w:tmpl w:val="CC5A5352"/>
@@ -5902,7 +5738,7 @@
       </w:rPr>
     </w:lvl>
   </w:abstractNum>
-  <w:abstractNum w:abstractNumId="7" w15:restartNumberingAfterBreak="0">
+  <w:abstractNum w:abstractNumId="7">
     <w:nsid w:val="69650DC9"/>
     <w:multiLevelType w:val="hybridMultilevel"/>
     <w:tmpl w:val="F8EAC49A"/>
@@ -6076,7 +5912,7 @@
 </file>
 
 <file path=word/styles.xml><?xml version="1.0" encoding="utf-8"?>
-<w:styles xmlns:mc="http://schemas.openxmlformats.org/markup-compatibility/2006" xmlns:r="http://schemas.openxmlformats.org/officeDocument/2006/relationships" xmlns:w="http://schemas.openxmlformats.org/wordprocessingml/2006/main" xmlns:w14="http://schemas.microsoft.com/office/word/2010/wordml" xmlns:w15="http://schemas.microsoft.com/office/word/2012/wordml" mc:Ignorable="w14 w15">
+<w:styles xmlns:r="http://schemas.openxmlformats.org/officeDocument/2006/relationships" xmlns:w="http://schemas.openxmlformats.org/wordprocessingml/2006/main">
   <w:docDefaults>
     <w:rPrDefault>
       <w:rPr>
@@ -6092,378 +5928,144 @@
       </w:pPr>
     </w:pPrDefault>
   </w:docDefaults>
-  <w:latentStyles w:defLockedState="0" w:defUIPriority="99" w:defSemiHidden="0" w:defUnhideWhenUsed="0" w:defQFormat="0" w:count="371">
-    <w:lsdException w:name="Normal" w:uiPriority="0" w:qFormat="1"/>
-    <w:lsdException w:name="heading 1" w:uiPriority="9" w:qFormat="1"/>
-    <w:lsdException w:name="heading 2" w:semiHidden="1" w:uiPriority="9" w:unhideWhenUsed="1" w:qFormat="1"/>
-    <w:lsdException w:name="heading 3" w:semiHidden="1" w:uiPriority="9" w:unhideWhenUsed="1" w:qFormat="1"/>
-    <w:lsdException w:name="heading 4" w:semiHidden="1" w:uiPriority="9" w:unhideWhenUsed="1" w:qFormat="1"/>
-    <w:lsdException w:name="heading 5" w:semiHidden="1" w:uiPriority="9" w:unhideWhenUsed="1" w:qFormat="1"/>
-    <w:lsdException w:name="heading 6" w:semiHidden="1" w:uiPriority="9" w:unhideWhenUsed="1" w:qFormat="1"/>
-    <w:lsdException w:name="heading 7" w:semiHidden="1" w:uiPriority="9" w:unhideWhenUsed="1" w:qFormat="1"/>
-    <w:lsdException w:name="heading 8" w:semiHidden="1" w:uiPriority="9" w:unhideWhenUsed="1" w:qFormat="1"/>
-    <w:lsdException w:name="heading 9" w:semiHidden="1" w:uiPriority="9" w:unhideWhenUsed="1" w:qFormat="1"/>
-    <w:lsdException w:name="index 1" w:semiHidden="1" w:unhideWhenUsed="1"/>
-    <w:lsdException w:name="index 2" w:semiHidden="1" w:unhideWhenUsed="1"/>
-    <w:lsdException w:name="index 3" w:semiHidden="1" w:unhideWhenUsed="1"/>
-    <w:lsdException w:name="index 4" w:semiHidden="1" w:unhideWhenUsed="1"/>
-    <w:lsdException w:name="index 5" w:semiHidden="1" w:unhideWhenUsed="1"/>
-    <w:lsdException w:name="index 6" w:semiHidden="1" w:unhideWhenUsed="1"/>
-    <w:lsdException w:name="index 7" w:semiHidden="1" w:unhideWhenUsed="1"/>
-    <w:lsdException w:name="index 8" w:semiHidden="1" w:unhideWhenUsed="1"/>
-    <w:lsdException w:name="index 9" w:semiHidden="1" w:unhideWhenUsed="1"/>
-    <w:lsdException w:name="toc 1" w:semiHidden="1" w:uiPriority="39" w:unhideWhenUsed="1"/>
-    <w:lsdException w:name="toc 2" w:semiHidden="1" w:uiPriority="39" w:unhideWhenUsed="1"/>
-    <w:lsdException w:name="toc 3" w:semiHidden="1" w:uiPriority="39" w:unhideWhenUsed="1"/>
-    <w:lsdException w:name="toc 4" w:semiHidden="1" w:uiPriority="39" w:unhideWhenUsed="1"/>
-    <w:lsdException w:name="toc 5" w:semiHidden="1" w:uiPriority="39" w:unhideWhenUsed="1"/>
-    <w:lsdException w:name="toc 6" w:semiHidden="1" w:uiPriority="39" w:unhideWhenUsed="1"/>
-    <w:lsdException w:name="toc 7" w:semiHidden="1" w:uiPriority="39" w:unhideWhenUsed="1"/>
-    <w:lsdException w:name="toc 8" w:semiHidden="1" w:uiPriority="39" w:unhideWhenUsed="1"/>
-    <w:lsdException w:name="toc 9" w:semiHidden="1" w:uiPriority="39" w:unhideWhenUsed="1"/>
-    <w:lsdException w:name="Normal Indent" w:semiHidden="1" w:unhideWhenUsed="1"/>
-    <w:lsdException w:name="footnote text" w:semiHidden="1" w:unhideWhenUsed="1"/>
-    <w:lsdException w:name="annotation text" w:semiHidden="1" w:unhideWhenUsed="1"/>
-    <w:lsdException w:name="header" w:semiHidden="1" w:unhideWhenUsed="1"/>
-    <w:lsdException w:name="footer" w:semiHidden="1" w:unhideWhenUsed="1"/>
-    <w:lsdException w:name="index heading" w:semiHidden="1" w:unhideWhenUsed="1"/>
-    <w:lsdException w:name="caption" w:semiHidden="1" w:uiPriority="35" w:unhideWhenUsed="1" w:qFormat="1"/>
-    <w:lsdException w:name="table of figures" w:semiHidden="1" w:unhideWhenUsed="1"/>
-    <w:lsdException w:name="envelope address" w:semiHidden="1" w:unhideWhenUsed="1"/>
-    <w:lsdException w:name="envelope return" w:semiHidden="1" w:unhideWhenUsed="1"/>
-    <w:lsdException w:name="footnote reference" w:semiHidden="1" w:unhideWhenUsed="1"/>
-    <w:lsdException w:name="annotation reference" w:semiHidden="1" w:unhideWhenUsed="1"/>
-    <w:lsdException w:name="line number" w:semiHidden="1" w:unhideWhenUsed="1"/>
-    <w:lsdException w:name="page number" w:semiHidden="1" w:unhideWhenUsed="1"/>
-    <w:lsdException w:name="endnote reference" w:semiHidden="1" w:unhideWhenUsed="1"/>
-    <w:lsdException w:name="endnote text" w:semiHidden="1" w:unhideWhenUsed="1"/>
-    <w:lsdException w:name="table of authorities" w:semiHidden="1" w:unhideWhenUsed="1"/>
-    <w:lsdException w:name="macro" w:semiHidden="1" w:unhideWhenUsed="1"/>
-    <w:lsdException w:name="toa heading" w:semiHidden="1" w:unhideWhenUsed="1"/>
-    <w:lsdException w:name="List" w:semiHidden="1" w:unhideWhenUsed="1"/>
-    <w:lsdException w:name="List Bullet" w:semiHidden="1" w:unhideWhenUsed="1"/>
-    <w:lsdException w:name="List Number" w:semiHidden="1" w:unhideWhenUsed="1"/>
-    <w:lsdException w:name="List 2" w:semiHidden="1" w:unhideWhenUsed="1"/>
-    <w:lsdException w:name="List 3" w:semiHidden="1" w:unhideWhenUsed="1"/>
-    <w:lsdException w:name="List 4" w:semiHidden="1" w:unhideWhenUsed="1"/>
-    <w:lsdException w:name="List 5" w:semiHidden="1" w:unhideWhenUsed="1"/>
-    <w:lsdException w:name="List Bullet 2" w:semiHidden="1" w:unhideWhenUsed="1"/>
-    <w:lsdException w:name="List Bullet 3" w:semiHidden="1" w:unhideWhenUsed="1"/>
-    <w:lsdException w:name="List Bullet 4" w:semiHidden="1" w:unhideWhenUsed="1"/>
-    <w:lsdException w:name="List Bullet 5" w:semiHidden="1" w:unhideWhenUsed="1"/>
-    <w:lsdException w:name="List Number 2" w:semiHidden="1" w:unhideWhenUsed="1"/>
-    <w:lsdException w:name="List Number 3" w:semiHidden="1" w:unhideWhenUsed="1"/>
-    <w:lsdException w:name="List Number 4" w:semiHidden="1" w:unhideWhenUsed="1"/>
-    <w:lsdException w:name="List Number 5" w:semiHidden="1" w:unhideWhenUsed="1"/>
-    <w:lsdException w:name="Title" w:uiPriority="10" w:qFormat="1"/>
-    <w:lsdException w:name="Closing" w:semiHidden="1" w:unhideWhenUsed="1"/>
-    <w:lsdException w:name="Signature" w:semiHidden="1" w:unhideWhenUsed="1"/>
-    <w:lsdException w:name="Default Paragraph Font" w:semiHidden="1" w:uiPriority="1" w:unhideWhenUsed="1"/>
-    <w:lsdException w:name="Body Text" w:semiHidden="1" w:unhideWhenUsed="1"/>
-    <w:lsdException w:name="Body Text Indent" w:semiHidden="1" w:unhideWhenUsed="1"/>
-    <w:lsdException w:name="List Continue" w:semiHidden="1" w:unhideWhenUsed="1"/>
-    <w:lsdException w:name="List Continue 2" w:semiHidden="1" w:unhideWhenUsed="1"/>
-    <w:lsdException w:name="List Continue 3" w:semiHidden="1" w:unhideWhenUsed="1"/>
-    <w:lsdException w:name="List Continue 4" w:semiHidden="1" w:unhideWhenUsed="1"/>
-    <w:lsdException w:name="List Continue 5" w:semiHidden="1" w:unhideWhenUsed="1"/>
-    <w:lsdException w:name="Message Header" w:semiHidden="1" w:unhideWhenUsed="1"/>
-    <w:lsdException w:name="Subtitle" w:uiPriority="11" w:qFormat="1"/>
-    <w:lsdException w:name="Salutation" w:semiHidden="1" w:unhideWhenUsed="1"/>
-    <w:lsdException w:name="Date" w:semiHidden="1" w:unhideWhenUsed="1"/>
-    <w:lsdException w:name="Body Text First Indent" w:semiHidden="1" w:unhideWhenUsed="1"/>
-    <w:lsdException w:name="Body Text First Indent 2" w:semiHidden="1" w:unhideWhenUsed="1"/>
-    <w:lsdException w:name="Note Heading" w:semiHidden="1" w:unhideWhenUsed="1"/>
-    <w:lsdException w:name="Body Text 2" w:semiHidden="1" w:unhideWhenUsed="1"/>
-    <w:lsdException w:name="Body Text 3" w:semiHidden="1" w:unhideWhenUsed="1"/>
-    <w:lsdException w:name="Body Text Indent 2" w:semiHidden="1" w:unhideWhenUsed="1"/>
-    <w:lsdException w:name="Body Text Indent 3" w:semiHidden="1" w:unhideWhenUsed="1"/>
-    <w:lsdException w:name="Block Text" w:semiHidden="1" w:unhideWhenUsed="1"/>
-    <w:lsdException w:name="Hyperlink" w:semiHidden="1" w:unhideWhenUsed="1"/>
-    <w:lsdException w:name="FollowedHyperlink" w:semiHidden="1" w:unhideWhenUsed="1"/>
-    <w:lsdException w:name="Strong" w:uiPriority="22" w:qFormat="1"/>
-    <w:lsdException w:name="Emphasis" w:uiPriority="20" w:qFormat="1"/>
-    <w:lsdException w:name="Document Map" w:semiHidden="1" w:unhideWhenUsed="1"/>
-    <w:lsdException w:name="Plain Text" w:semiHidden="1" w:unhideWhenUsed="1"/>
-    <w:lsdException w:name="E-mail Signature" w:semiHidden="1" w:unhideWhenUsed="1"/>
-    <w:lsdException w:name="HTML Top of Form" w:semiHidden="1" w:unhideWhenUsed="1"/>
-    <w:lsdException w:name="HTML Bottom of Form" w:semiHidden="1" w:unhideWhenUsed="1"/>
-    <w:lsdException w:name="Normal (Web)" w:semiHidden="1" w:unhideWhenUsed="1"/>
-    <w:lsdException w:name="HTML Acronym" w:semiHidden="1" w:unhideWhenUsed="1"/>
-    <w:lsdException w:name="HTML Address" w:semiHidden="1" w:unhideWhenUsed="1"/>
-    <w:lsdException w:name="HTML Cite" w:semiHidden="1" w:unhideWhenUsed="1"/>
-    <w:lsdException w:name="HTML Code" w:semiHidden="1" w:unhideWhenUsed="1"/>
-    <w:lsdException w:name="HTML Definition" w:semiHidden="1" w:unhideWhenUsed="1"/>
-    <w:lsdException w:name="HTML Keyboard" w:semiHidden="1" w:unhideWhenUsed="1"/>
-    <w:lsdException w:name="HTML Preformatted" w:semiHidden="1" w:unhideWhenUsed="1"/>
-    <w:lsdException w:name="HTML Sample" w:semiHidden="1" w:unhideWhenUsed="1"/>
-    <w:lsdException w:name="HTML Typewriter" w:semiHidden="1" w:unhideWhenUsed="1"/>
-    <w:lsdException w:name="HTML Variable" w:semiHidden="1" w:unhideWhenUsed="1"/>
-    <w:lsdException w:name="Normal Table" w:semiHidden="1" w:unhideWhenUsed="1"/>
-    <w:lsdException w:name="annotation subject" w:semiHidden="1" w:unhideWhenUsed="1"/>
-    <w:lsdException w:name="No List" w:semiHidden="1" w:unhideWhenUsed="1"/>
-    <w:lsdException w:name="Outline List 1" w:semiHidden="1" w:unhideWhenUsed="1"/>
-    <w:lsdException w:name="Outline List 2" w:semiHidden="1" w:unhideWhenUsed="1"/>
-    <w:lsdException w:name="Outline List 3" w:semiHidden="1" w:unhideWhenUsed="1"/>
-    <w:lsdException w:name="Table Simple 1" w:semiHidden="1" w:unhideWhenUsed="1"/>
-    <w:lsdException w:name="Table Simple 2" w:semiHidden="1" w:unhideWhenUsed="1"/>
-    <w:lsdException w:name="Table Simple 3" w:semiHidden="1" w:unhideWhenUsed="1"/>
-    <w:lsdException w:name="Table Classic 1" w:semiHidden="1" w:unhideWhenUsed="1"/>
-    <w:lsdException w:name="Table Classic 2" w:semiHidden="1" w:unhideWhenUsed="1"/>
-    <w:lsdException w:name="Table Classic 3" w:semiHidden="1" w:unhideWhenUsed="1"/>
-    <w:lsdException w:name="Table Classic 4" w:semiHidden="1" w:unhideWhenUsed="1"/>
-    <w:lsdException w:name="Table Colorful 1" w:semiHidden="1" w:unhideWhenUsed="1"/>
-    <w:lsdException w:name="Table Colorful 2" w:semiHidden="1" w:unhideWhenUsed="1"/>
-    <w:lsdException w:name="Table Colorful 3" w:semiHidden="1" w:unhideWhenUsed="1"/>
-    <w:lsdException w:name="Table Columns 1" w:semiHidden="1" w:unhideWhenUsed="1"/>
-    <w:lsdException w:name="Table Columns 2" w:semiHidden="1" w:unhideWhenUsed="1"/>
-    <w:lsdException w:name="Table Columns 3" w:semiHidden="1" w:unhideWhenUsed="1"/>
-    <w:lsdException w:name="Table Columns 4" w:semiHidden="1" w:unhideWhenUsed="1"/>
-    <w:lsdException w:name="Table Columns 5" w:semiHidden="1" w:unhideWhenUsed="1"/>
-    <w:lsdException w:name="Table Grid 1" w:semiHidden="1" w:unhideWhenUsed="1"/>
-    <w:lsdException w:name="Table Grid 2" w:semiHidden="1" w:unhideWhenUsed="1"/>
-    <w:lsdException w:name="Table Grid 3" w:semiHidden="1" w:unhideWhenUsed="1"/>
-    <w:lsdException w:name="Table Grid 4" w:semiHidden="1" w:unhideWhenUsed="1"/>
-    <w:lsdException w:name="Table Grid 5" w:semiHidden="1" w:unhideWhenUsed="1"/>
-    <w:lsdException w:name="Table Grid 6" w:semiHidden="1" w:unhideWhenUsed="1"/>
-    <w:lsdException w:name="Table Grid 7" w:semiHidden="1" w:unhideWhenUsed="1"/>
-    <w:lsdException w:name="Table Grid 8" w:semiHidden="1" w:unhideWhenUsed="1"/>
-    <w:lsdException w:name="Table List 1" w:semiHidden="1" w:unhideWhenUsed="1"/>
-    <w:lsdException w:name="Table List 2" w:semiHidden="1" w:unhideWhenUsed="1"/>
-    <w:lsdException w:name="Table List 3" w:semiHidden="1" w:unhideWhenUsed="1"/>
-    <w:lsdException w:name="Table List 4" w:semiHidden="1" w:unhideWhenUsed="1"/>
-    <w:lsdException w:name="Table List 5" w:semiHidden="1" w:unhideWhenUsed="1"/>
-    <w:lsdException w:name="Table List 6" w:semiHidden="1" w:unhideWhenUsed="1"/>
-    <w:lsdException w:name="Table List 7" w:semiHidden="1" w:unhideWhenUsed="1"/>
-    <w:lsdException w:name="Table List 8" w:semiHidden="1" w:unhideWhenUsed="1"/>
-    <w:lsdException w:name="Table 3D effects 1" w:semiHidden="1" w:unhideWhenUsed="1"/>
-    <w:lsdException w:name="Table 3D effects 2" w:semiHidden="1" w:unhideWhenUsed="1"/>
-    <w:lsdException w:name="Table 3D effects 3" w:semiHidden="1" w:unhideWhenUsed="1"/>
-    <w:lsdException w:name="Table Contemporary" w:semiHidden="1" w:unhideWhenUsed="1"/>
-    <w:lsdException w:name="Table Elegant" w:semiHidden="1" w:unhideWhenUsed="1"/>
-    <w:lsdException w:name="Table Professional" w:semiHidden="1" w:unhideWhenUsed="1"/>
-    <w:lsdException w:name="Table Subtle 1" w:semiHidden="1" w:unhideWhenUsed="1"/>
-    <w:lsdException w:name="Table Subtle 2" w:semiHidden="1" w:unhideWhenUsed="1"/>
-    <w:lsdException w:name="Table Web 1" w:semiHidden="1" w:unhideWhenUsed="1"/>
-    <w:lsdException w:name="Table Web 2" w:semiHidden="1" w:unhideWhenUsed="1"/>
-    <w:lsdException w:name="Table Web 3" w:semiHidden="1" w:unhideWhenUsed="1"/>
-    <w:lsdException w:name="Balloon Text" w:semiHidden="1" w:unhideWhenUsed="1"/>
-    <w:lsdException w:name="Table Grid" w:uiPriority="59"/>
-    <w:lsdException w:name="Table Theme" w:semiHidden="1" w:unhideWhenUsed="1"/>
-    <w:lsdException w:name="Placeholder Text" w:semiHidden="1"/>
-    <w:lsdException w:name="No Spacing" w:uiPriority="1" w:qFormat="1"/>
-    <w:lsdException w:name="Light Shading" w:uiPriority="60"/>
-    <w:lsdException w:name="Light List" w:uiPriority="61"/>
-    <w:lsdException w:name="Light Grid" w:uiPriority="62"/>
-    <w:lsdException w:name="Medium Shading 1" w:uiPriority="63"/>
-    <w:lsdException w:name="Medium Shading 2" w:uiPriority="64"/>
-    <w:lsdException w:name="Medium List 1" w:uiPriority="65"/>
-    <w:lsdException w:name="Medium List 2" w:uiPriority="66"/>
-    <w:lsdException w:name="Medium Grid 1" w:uiPriority="67"/>
-    <w:lsdException w:name="Medium Grid 2" w:uiPriority="68"/>
-    <w:lsdException w:name="Medium Grid 3" w:uiPriority="69"/>
-    <w:lsdException w:name="Dark List" w:uiPriority="70"/>
-    <w:lsdException w:name="Colorful Shading" w:uiPriority="71"/>
-    <w:lsdException w:name="Colorful List" w:uiPriority="72"/>
-    <w:lsdException w:name="Colorful Grid" w:uiPriority="73"/>
-    <w:lsdException w:name="Light Shading Accent 1" w:uiPriority="60"/>
-    <w:lsdException w:name="Light List Accent 1" w:uiPriority="61"/>
-    <w:lsdException w:name="Light Grid Accent 1" w:uiPriority="62"/>
-    <w:lsdException w:name="Medium Shading 1 Accent 1" w:uiPriority="63"/>
-    <w:lsdException w:name="Medium Shading 2 Accent 1" w:uiPriority="64"/>
-    <w:lsdException w:name="Medium List 1 Accent 1" w:uiPriority="65"/>
-    <w:lsdException w:name="Revision" w:semiHidden="1"/>
-    <w:lsdException w:name="List Paragraph" w:uiPriority="34" w:qFormat="1"/>
-    <w:lsdException w:name="Quote" w:uiPriority="29" w:qFormat="1"/>
-    <w:lsdException w:name="Intense Quote" w:uiPriority="30" w:qFormat="1"/>
-    <w:lsdException w:name="Medium List 2 Accent 1" w:uiPriority="66"/>
-    <w:lsdException w:name="Medium Grid 1 Accent 1" w:uiPriority="67"/>
-    <w:lsdException w:name="Medium Grid 2 Accent 1" w:uiPriority="68"/>
-    <w:lsdException w:name="Medium Grid 3 Accent 1" w:uiPriority="69"/>
-    <w:lsdException w:name="Dark List Accent 1" w:uiPriority="70"/>
-    <w:lsdException w:name="Colorful Shading Accent 1" w:uiPriority="71"/>
-    <w:lsdException w:name="Colorful List Accent 1" w:uiPriority="72"/>
-    <w:lsdException w:name="Colorful Grid Accent 1" w:uiPriority="73"/>
-    <w:lsdException w:name="Light Shading Accent 2" w:uiPriority="60"/>
-    <w:lsdException w:name="Light List Accent 2" w:uiPriority="61"/>
-    <w:lsdException w:name="Light Grid Accent 2" w:uiPriority="62"/>
-    <w:lsdException w:name="Medium Shading 1 Accent 2" w:uiPriority="63"/>
-    <w:lsdException w:name="Medium Shading 2 Accent 2" w:uiPriority="64"/>
-    <w:lsdException w:name="Medium List 1 Accent 2" w:uiPriority="65"/>
-    <w:lsdException w:name="Medium List 2 Accent 2" w:uiPriority="66"/>
-    <w:lsdException w:name="Medium Grid 1 Accent 2" w:uiPriority="67"/>
-    <w:lsdException w:name="Medium Grid 2 Accent 2" w:uiPriority="68"/>
-    <w:lsdException w:name="Medium Grid 3 Accent 2" w:uiPriority="69"/>
-    <w:lsdException w:name="Dark List Accent 2" w:uiPriority="70"/>
-    <w:lsdException w:name="Colorful Shading Accent 2" w:uiPriority="71"/>
-    <w:lsdException w:name="Colorful List Accent 2" w:uiPriority="72"/>
-    <w:lsdException w:name="Colorful Grid Accent 2" w:uiPriority="73"/>
-    <w:lsdException w:name="Light Shading Accent 3" w:uiPriority="60"/>
-    <w:lsdException w:name="Light List Accent 3" w:uiPriority="61"/>
-    <w:lsdException w:name="Light Grid Accent 3" w:uiPriority="62"/>
-    <w:lsdException w:name="Medium Shading 1 Accent 3" w:uiPriority="63"/>
-    <w:lsdException w:name="Medium Shading 2 Accent 3" w:uiPriority="64"/>
-    <w:lsdException w:name="Medium List 1 Accent 3" w:uiPriority="65"/>
-    <w:lsdException w:name="Medium List 2 Accent 3" w:uiPriority="66"/>
-    <w:lsdException w:name="Medium Grid 1 Accent 3" w:uiPriority="67"/>
-    <w:lsdException w:name="Medium Grid 2 Accent 3" w:uiPriority="68"/>
-    <w:lsdException w:name="Medium Grid 3 Accent 3" w:uiPriority="69"/>
-    <w:lsdException w:name="Dark List Accent 3" w:uiPriority="70"/>
-    <w:lsdException w:name="Colorful Shading Accent 3" w:uiPriority="71"/>
-    <w:lsdException w:name="Colorful List Accent 3" w:uiPriority="72"/>
-    <w:lsdException w:name="Colorful Grid Accent 3" w:uiPriority="73"/>
-    <w:lsdException w:name="Light Shading Accent 4" w:uiPriority="60"/>
-    <w:lsdException w:name="Light List Accent 4" w:uiPriority="61"/>
-    <w:lsdException w:name="Light Grid Accent 4" w:uiPriority="62"/>
-    <w:lsdException w:name="Medium Shading 1 Accent 4" w:uiPriority="63"/>
-    <w:lsdException w:name="Medium Shading 2 Accent 4" w:uiPriority="64"/>
-    <w:lsdException w:name="Medium List 1 Accent 4" w:uiPriority="65"/>
-    <w:lsdException w:name="Medium List 2 Accent 4" w:uiPriority="66"/>
-    <w:lsdException w:name="Medium Grid 1 Accent 4" w:uiPriority="67"/>
-    <w:lsdException w:name="Medium Grid 2 Accent 4" w:uiPriority="68"/>
-    <w:lsdException w:name="Medium Grid 3 Accent 4" w:uiPriority="69"/>
-    <w:lsdException w:name="Dark List Accent 4" w:uiPriority="70"/>
-    <w:lsdException w:name="Colorful Shading Accent 4" w:uiPriority="71"/>
-    <w:lsdException w:name="Colorful List Accent 4" w:uiPriority="72"/>
-    <w:lsdException w:name="Colorful Grid Accent 4" w:uiPriority="73"/>
-    <w:lsdException w:name="Light Shading Accent 5" w:uiPriority="60"/>
-    <w:lsdException w:name="Light List Accent 5" w:uiPriority="61"/>
-    <w:lsdException w:name="Light Grid Accent 5" w:uiPriority="62"/>
-    <w:lsdException w:name="Medium Shading 1 Accent 5" w:uiPriority="63"/>
-    <w:lsdException w:name="Medium Shading 2 Accent 5" w:uiPriority="64"/>
-    <w:lsdException w:name="Medium List 1 Accent 5" w:uiPriority="65"/>
-    <w:lsdException w:name="Medium List 2 Accent 5" w:uiPriority="66"/>
-    <w:lsdException w:name="Medium Grid 1 Accent 5" w:uiPriority="67"/>
-    <w:lsdException w:name="Medium Grid 2 Accent 5" w:uiPriority="68"/>
-    <w:lsdException w:name="Medium Grid 3 Accent 5" w:uiPriority="69"/>
-    <w:lsdException w:name="Dark List Accent 5" w:uiPriority="70"/>
-    <w:lsdException w:name="Colorful Shading Accent 5" w:uiPriority="71"/>
-    <w:lsdException w:name="Colorful List Accent 5" w:uiPriority="72"/>
-    <w:lsdException w:name="Colorful Grid Accent 5" w:uiPriority="73"/>
-    <w:lsdException w:name="Light Shading Accent 6" w:uiPriority="60"/>
-    <w:lsdException w:name="Light List Accent 6" w:uiPriority="61"/>
-    <w:lsdException w:name="Light Grid Accent 6" w:uiPriority="62"/>
-    <w:lsdException w:name="Medium Shading 1 Accent 6" w:uiPriority="63"/>
-    <w:lsdException w:name="Medium Shading 2 Accent 6" w:uiPriority="64"/>
-    <w:lsdException w:name="Medium List 1 Accent 6" w:uiPriority="65"/>
-    <w:lsdException w:name="Medium List 2 Accent 6" w:uiPriority="66"/>
-    <w:lsdException w:name="Medium Grid 1 Accent 6" w:uiPriority="67"/>
-    <w:lsdException w:name="Medium Grid 2 Accent 6" w:uiPriority="68"/>
-    <w:lsdException w:name="Medium Grid 3 Accent 6" w:uiPriority="69"/>
-    <w:lsdException w:name="Dark List Accent 6" w:uiPriority="70"/>
-    <w:lsdException w:name="Colorful Shading Accent 6" w:uiPriority="71"/>
-    <w:lsdException w:name="Colorful List Accent 6" w:uiPriority="72"/>
-    <w:lsdException w:name="Colorful Grid Accent 6" w:uiPriority="73"/>
-    <w:lsdException w:name="Subtle Emphasis" w:uiPriority="19" w:qFormat="1"/>
-    <w:lsdException w:name="Intense Emphasis" w:uiPriority="21" w:qFormat="1"/>
-    <w:lsdException w:name="Subtle Reference" w:uiPriority="31" w:qFormat="1"/>
-    <w:lsdException w:name="Intense Reference" w:uiPriority="32" w:qFormat="1"/>
-    <w:lsdException w:name="Book Title" w:uiPriority="33" w:qFormat="1"/>
-    <w:lsdException w:name="Bibliography" w:semiHidden="1" w:uiPriority="37" w:unhideWhenUsed="1"/>
-    <w:lsdException w:name="TOC Heading" w:semiHidden="1" w:uiPriority="39" w:unhideWhenUsed="1" w:qFormat="1"/>
-    <w:lsdException w:name="Plain Table 1" w:uiPriority="41"/>
-    <w:lsdException w:name="Plain Table 2" w:uiPriority="42"/>
-    <w:lsdException w:name="Plain Table 3" w:uiPriority="43"/>
-    <w:lsdException w:name="Plain Table 4" w:uiPriority="44"/>
-    <w:lsdException w:name="Plain Table 5" w:uiPriority="45"/>
-    <w:lsdException w:name="Grid Table Light" w:uiPriority="40"/>
-    <w:lsdException w:name="Grid Table 1 Light" w:uiPriority="46"/>
-    <w:lsdException w:name="Grid Table 2" w:uiPriority="47"/>
-    <w:lsdException w:name="Grid Table 3" w:uiPriority="48"/>
-    <w:lsdException w:name="Grid Table 4" w:uiPriority="49"/>
-    <w:lsdException w:name="Grid Table 5 Dark" w:uiPriority="50"/>
-    <w:lsdException w:name="Grid Table 6 Colorful" w:uiPriority="51"/>
-    <w:lsdException w:name="Grid Table 7 Colorful" w:uiPriority="52"/>
-    <w:lsdException w:name="Grid Table 1 Light Accent 1" w:uiPriority="46"/>
-    <w:lsdException w:name="Grid Table 2 Accent 1" w:uiPriority="47"/>
-    <w:lsdException w:name="Grid Table 3 Accent 1" w:uiPriority="48"/>
-    <w:lsdException w:name="Grid Table 4 Accent 1" w:uiPriority="49"/>
-    <w:lsdException w:name="Grid Table 5 Dark Accent 1" w:uiPriority="50"/>
-    <w:lsdException w:name="Grid Table 6 Colorful Accent 1" w:uiPriority="51"/>
-    <w:lsdException w:name="Grid Table 7 Colorful Accent 1" w:uiPriority="52"/>
-    <w:lsdException w:name="Grid Table 1 Light Accent 2" w:uiPriority="46"/>
-    <w:lsdException w:name="Grid Table 2 Accent 2" w:uiPriority="47"/>
-    <w:lsdException w:name="Grid Table 3 Accent 2" w:uiPriority="48"/>
-    <w:lsdException w:name="Grid Table 4 Accent 2" w:uiPriority="49"/>
-    <w:lsdException w:name="Grid Table 5 Dark Accent 2" w:uiPriority="50"/>
-    <w:lsdException w:name="Grid Table 6 Colorful Accent 2" w:uiPriority="51"/>
-    <w:lsdException w:name="Grid Table 7 Colorful Accent 2" w:uiPriority="52"/>
-    <w:lsdException w:name="Grid Table 1 Light Accent 3" w:uiPriority="46"/>
-    <w:lsdException w:name="Grid Table 2 Accent 3" w:uiPriority="47"/>
-    <w:lsdException w:name="Grid Table 3 Accent 3" w:uiPriority="48"/>
-    <w:lsdException w:name="Grid Table 4 Accent 3" w:uiPriority="49"/>
-    <w:lsdException w:name="Grid Table 5 Dark Accent 3" w:uiPriority="50"/>
-    <w:lsdException w:name="Grid Table 6 Colorful Accent 3" w:uiPriority="51"/>
-    <w:lsdException w:name="Grid Table 7 Colorful Accent 3" w:uiPriority="52"/>
-    <w:lsdException w:name="Grid Table 1 Light Accent 4" w:uiPriority="46"/>
-    <w:lsdException w:name="Grid Table 2 Accent 4" w:uiPriority="47"/>
-    <w:lsdException w:name="Grid Table 3 Accent 4" w:uiPriority="48"/>
-    <w:lsdException w:name="Grid Table 4 Accent 4" w:uiPriority="49"/>
-    <w:lsdException w:name="Grid Table 5 Dark Accent 4" w:uiPriority="50"/>
-    <w:lsdException w:name="Grid Table 6 Colorful Accent 4" w:uiPriority="51"/>
-    <w:lsdException w:name="Grid Table 7 Colorful Accent 4" w:uiPriority="52"/>
-    <w:lsdException w:name="Grid Table 1 Light Accent 5" w:uiPriority="46"/>
-    <w:lsdException w:name="Grid Table 2 Accent 5" w:uiPriority="47"/>
-    <w:lsdException w:name="Grid Table 3 Accent 5" w:uiPriority="48"/>
-    <w:lsdException w:name="Grid Table 4 Accent 5" w:uiPriority="49"/>
-    <w:lsdException w:name="Grid Table 5 Dark Accent 5" w:uiPriority="50"/>
-    <w:lsdException w:name="Grid Table 6 Colorful Accent 5" w:uiPriority="51"/>
-    <w:lsdException w:name="Grid Table 7 Colorful Accent 5" w:uiPriority="52"/>
-    <w:lsdException w:name="Grid Table 1 Light Accent 6" w:uiPriority="46"/>
-    <w:lsdException w:name="Grid Table 2 Accent 6" w:uiPriority="47"/>
-    <w:lsdException w:name="Grid Table 3 Accent 6" w:uiPriority="48"/>
-    <w:lsdException w:name="Grid Table 4 Accent 6" w:uiPriority="49"/>
-    <w:lsdException w:name="Grid Table 5 Dark Accent 6" w:uiPriority="50"/>
-    <w:lsdException w:name="Grid Table 6 Colorful Accent 6" w:uiPriority="51"/>
-    <w:lsdException w:name="Grid Table 7 Colorful Accent 6" w:uiPriority="52"/>
-    <w:lsdException w:name="List Table 1 Light" w:uiPriority="46"/>
-    <w:lsdException w:name="List Table 2" w:uiPriority="47"/>
-    <w:lsdException w:name="List Table 3" w:uiPriority="48"/>
-    <w:lsdException w:name="List Table 4" w:uiPriority="49"/>
-    <w:lsdException w:name="List Table 5 Dark" w:uiPriority="50"/>
-    <w:lsdException w:name="List Table 6 Colorful" w:uiPriority="51"/>
-    <w:lsdException w:name="List Table 7 Colorful" w:uiPriority="52"/>
-    <w:lsdException w:name="List Table 1 Light Accent 1" w:uiPriority="46"/>
-    <w:lsdException w:name="List Table 2 Accent 1" w:uiPriority="47"/>
-    <w:lsdException w:name="List Table 3 Accent 1" w:uiPriority="48"/>
-    <w:lsdException w:name="List Table 4 Accent 1" w:uiPriority="49"/>
-    <w:lsdException w:name="List Table 5 Dark Accent 1" w:uiPriority="50"/>
-    <w:lsdException w:name="List Table 6 Colorful Accent 1" w:uiPriority="51"/>
-    <w:lsdException w:name="List Table 7 Colorful Accent 1" w:uiPriority="52"/>
-    <w:lsdException w:name="List Table 1 Light Accent 2" w:uiPriority="46"/>
-    <w:lsdException w:name="List Table 2 Accent 2" w:uiPriority="47"/>
-    <w:lsdException w:name="List Table 3 Accent 2" w:uiPriority="48"/>
-    <w:lsdException w:name="List Table 4 Accent 2" w:uiPriority="49"/>
-    <w:lsdException w:name="List Table 5 Dark Accent 2" w:uiPriority="50"/>
-    <w:lsdException w:name="List Table 6 Colorful Accent 2" w:uiPriority="51"/>
-    <w:lsdException w:name="List Table 7 Colorful Accent 2" w:uiPriority="52"/>
-    <w:lsdException w:name="List Table 1 Light Accent 3" w:uiPriority="46"/>
-    <w:lsdException w:name="List Table 2 Accent 3" w:uiPriority="47"/>
-    <w:lsdException w:name="List Table 3 Accent 3" w:uiPriority="48"/>
-    <w:lsdException w:name="List Table 4 Accent 3" w:uiPriority="49"/>
-    <w:lsdException w:name="List Table 5 Dark Accent 3" w:uiPriority="50"/>
-    <w:lsdException w:name="List Table 6 Colorful Accent 3" w:uiPriority="51"/>
-    <w:lsdException w:name="List Table 7 Colorful Accent 3" w:uiPriority="52"/>
-    <w:lsdException w:name="List Table 1 Light Accent 4" w:uiPriority="46"/>
-    <w:lsdException w:name="List Table 2 Accent 4" w:uiPriority="47"/>
-    <w:lsdException w:name="List Table 3 Accent 4" w:uiPriority="48"/>
-    <w:lsdException w:name="List Table 4 Accent 4" w:uiPriority="49"/>
-    <w:lsdException w:name="List Table 5 Dark Accent 4" w:uiPriority="50"/>
-    <w:lsdException w:name="List Table 6 Colorful Accent 4" w:uiPriority="51"/>
-    <w:lsdException w:name="List Table 7 Colorful Accent 4" w:uiPriority="52"/>
-    <w:lsdException w:name="List Table 1 Light Accent 5" w:uiPriority="46"/>
-    <w:lsdException w:name="List Table 2 Accent 5" w:uiPriority="47"/>
-    <w:lsdException w:name="List Table 3 Accent 5" w:uiPriority="48"/>
-    <w:lsdException w:name="List Table 4 Accent 5" w:uiPriority="49"/>
-    <w:lsdException w:name="List Table 5 Dark Accent 5" w:uiPriority="50"/>
-    <w:lsdException w:name="List Table 6 Colorful Accent 5" w:uiPriority="51"/>
-    <w:lsdException w:name="List Table 7 Colorful Accent 5" w:uiPriority="52"/>
-    <w:lsdException w:name="List Table 1 Light Accent 6" w:uiPriority="46"/>
-    <w:lsdException w:name="List Table 2 Accent 6" w:uiPriority="47"/>
-    <w:lsdException w:name="List Table 3 Accent 6" w:uiPriority="48"/>
-    <w:lsdException w:name="List Table 4 Accent 6" w:uiPriority="49"/>
-    <w:lsdException w:name="List Table 5 Dark Accent 6" w:uiPriority="50"/>
-    <w:lsdException w:name="List Table 6 Colorful Accent 6" w:uiPriority="51"/>
-    <w:lsdException w:name="List Table 7 Colorful Accent 6" w:uiPriority="52"/>
+  <w:latentStyles w:defLockedState="0" w:defUIPriority="99" w:defSemiHidden="1" w:defUnhideWhenUsed="1" w:defQFormat="0" w:count="267">
+    <w:lsdException w:name="Normal" w:semiHidden="0" w:uiPriority="0" w:unhideWhenUsed="0" w:qFormat="1"/>
+    <w:lsdException w:name="heading 1" w:semiHidden="0" w:uiPriority="9" w:unhideWhenUsed="0" w:qFormat="1"/>
+    <w:lsdException w:name="heading 2" w:uiPriority="9" w:qFormat="1"/>
+    <w:lsdException w:name="heading 3" w:uiPriority="9" w:qFormat="1"/>
+    <w:lsdException w:name="heading 4" w:uiPriority="9" w:qFormat="1"/>
+    <w:lsdException w:name="heading 5" w:uiPriority="9" w:qFormat="1"/>
+    <w:lsdException w:name="heading 6" w:uiPriority="9" w:qFormat="1"/>
+    <w:lsdException w:name="heading 7" w:uiPriority="9" w:qFormat="1"/>
+    <w:lsdException w:name="heading 8" w:uiPriority="9" w:qFormat="1"/>
+    <w:lsdException w:name="heading 9" w:uiPriority="9" w:qFormat="1"/>
+    <w:lsdException w:name="toc 1" w:uiPriority="39"/>
+    <w:lsdException w:name="toc 2" w:uiPriority="39"/>
+    <w:lsdException w:name="toc 3" w:uiPriority="39"/>
+    <w:lsdException w:name="toc 4" w:uiPriority="39"/>
+    <w:lsdException w:name="toc 5" w:uiPriority="39"/>
+    <w:lsdException w:name="toc 6" w:uiPriority="39"/>
+    <w:lsdException w:name="toc 7" w:uiPriority="39"/>
+    <w:lsdException w:name="toc 8" w:uiPriority="39"/>
+    <w:lsdException w:name="toc 9" w:uiPriority="39"/>
+    <w:lsdException w:name="caption" w:uiPriority="35" w:qFormat="1"/>
+    <w:lsdException w:name="Title" w:semiHidden="0" w:uiPriority="10" w:unhideWhenUsed="0" w:qFormat="1"/>
+    <w:lsdException w:name="Default Paragraph Font" w:uiPriority="1"/>
+    <w:lsdException w:name="Subtitle" w:semiHidden="0" w:uiPriority="11" w:unhideWhenUsed="0" w:qFormat="1"/>
+    <w:lsdException w:name="Strong" w:semiHidden="0" w:uiPriority="22" w:unhideWhenUsed="0" w:qFormat="1"/>
+    <w:lsdException w:name="Emphasis" w:semiHidden="0" w:uiPriority="20" w:unhideWhenUsed="0" w:qFormat="1"/>
+    <w:lsdException w:name="Table Grid" w:semiHidden="0" w:uiPriority="59" w:unhideWhenUsed="0"/>
+    <w:lsdException w:name="Placeholder Text" w:unhideWhenUsed="0"/>
+    <w:lsdException w:name="No Spacing" w:semiHidden="0" w:uiPriority="1" w:unhideWhenUsed="0" w:qFormat="1"/>
+    <w:lsdException w:name="Light Shading" w:semiHidden="0" w:uiPriority="60" w:unhideWhenUsed="0"/>
+    <w:lsdException w:name="Light List" w:semiHidden="0" w:uiPriority="61" w:unhideWhenUsed="0"/>
+    <w:lsdException w:name="Light Grid" w:semiHidden="0" w:uiPriority="62" w:unhideWhenUsed="0"/>
+    <w:lsdException w:name="Medium Shading 1" w:semiHidden="0" w:uiPriority="63" w:unhideWhenUsed="0"/>
+    <w:lsdException w:name="Medium Shading 2" w:semiHidden="0" w:uiPriority="64" w:unhideWhenUsed="0"/>
+    <w:lsdException w:name="Medium List 1" w:semiHidden="0" w:uiPriority="65" w:unhideWhenUsed="0"/>
+    <w:lsdException w:name="Medium List 2" w:semiHidden="0" w:uiPriority="66" w:unhideWhenUsed="0"/>
+    <w:lsdException w:name="Medium Grid 1" w:semiHidden="0" w:uiPriority="67" w:unhideWhenUsed="0"/>
+    <w:lsdException w:name="Medium Grid 2" w:semiHidden="0" w:uiPriority="68" w:unhideWhenUsed="0"/>
+    <w:lsdException w:name="Medium Grid 3" w:semiHidden="0" w:uiPriority="69" w:unhideWhenUsed="0"/>
+    <w:lsdException w:name="Dark List" w:semiHidden="0" w:uiPriority="70" w:unhideWhenUsed="0"/>
+    <w:lsdException w:name="Colorful Shading" w:semiHidden="0" w:uiPriority="71" w:unhideWhenUsed="0"/>
+    <w:lsdException w:name="Colorful List" w:semiHidden="0" w:uiPriority="72" w:unhideWhenUsed="0"/>
+    <w:lsdException w:name="Colorful Grid" w:semiHidden="0" w:uiPriority="73" w:unhideWhenUsed="0"/>
+    <w:lsdException w:name="Light Shading Accent 1" w:semiHidden="0" w:uiPriority="60" w:unhideWhenUsed="0"/>
+    <w:lsdException w:name="Light List Accent 1" w:semiHidden="0" w:uiPriority="61" w:unhideWhenUsed="0"/>
+    <w:lsdException w:name="Light Grid Accent 1" w:semiHidden="0" w:uiPriority="62" w:unhideWhenUsed="0"/>
+    <w:lsdException w:name="Medium Shading 1 Accent 1" w:semiHidden="0" w:uiPriority="63" w:unhideWhenUsed="0"/>
+    <w:lsdException w:name="Medium Shading 2 Accent 1" w:semiHidden="0" w:uiPriority="64" w:unhideWhenUsed="0"/>
+    <w:lsdException w:name="Medium List 1 Accent 1" w:semiHidden="0" w:uiPriority="65" w:unhideWhenUsed="0"/>
+    <w:lsdException w:name="Revision" w:unhideWhenUsed="0"/>
+    <w:lsdException w:name="List Paragraph" w:semiHidden="0" w:uiPriority="34" w:unhideWhenUsed="0" w:qFormat="1"/>
+    <w:lsdException w:name="Quote" w:semiHidden="0" w:uiPriority="29" w:unhideWhenUsed="0" w:qFormat="1"/>
+    <w:lsdException w:name="Intense Quote" w:semiHidden="0" w:uiPriority="30" w:unhideWhenUsed="0" w:qFormat="1"/>
+    <w:lsdException w:name="Medium List 2 Accent 1" w:semiHidden="0" w:uiPriority="66" w:unhideWhenUsed="0"/>
+    <w:lsdException w:name="Medium Grid 1 Accent 1" w:semiHidden="0" w:uiPriority="67" w:unhideWhenUsed="0"/>
+    <w:lsdException w:name="Medium Grid 2 Accent 1" w:semiHidden="0" w:uiPriority="68" w:unhideWhenUsed="0"/>
+    <w:lsdException w:name="Medium Grid 3 Accent 1" w:semiHidden="0" w:uiPriority="69" w:unhideWhenUsed="0"/>
+    <w:lsdException w:name="Dark List Accent 1" w:semiHidden="0" w:uiPriority="70" w:unhideWhenUsed="0"/>
+    <w:lsdException w:name="Colorful Shading Accent 1" w:semiHidden="0" w:uiPriority="71" w:unhideWhenUsed="0"/>
+    <w:lsdException w:name="Colorful List Accent 1" w:semiHidden="0" w:uiPriority="72" w:unhideWhenUsed="0"/>
+    <w:lsdException w:name="Colorful Grid Accent 1" w:semiHidden="0" w:uiPriority="73" w:unhideWhenUsed="0"/>
+    <w:lsdException w:name="Light Shading Accent 2" w:semiHidden="0" w:uiPriority="60" w:unhideWhenUsed="0"/>
+    <w:lsdException w:name="Light List Accent 2" w:semiHidden="0" w:uiPriority="61" w:unhideWhenUsed="0"/>
+    <w:lsdException w:name="Light Grid Accent 2" w:semiHidden="0" w:uiPriority="62" w:unhideWhenUsed="0"/>
+    <w:lsdException w:name="Medium Shading 1 Accent 2" w:semiHidden="0" w:uiPriority="63" w:unhideWhenUsed="0"/>
+    <w:lsdException w:name="Medium Shading 2 Accent 2" w:semiHidden="0" w:uiPriority="64" w:unhideWhenUsed="0"/>
+    <w:lsdException w:name="Medium List 1 Accent 2" w:semiHidden="0" w:uiPriority="65" w:unhideWhenUsed="0"/>
+    <w:lsdException w:name="Medium List 2 Accent 2" w:semiHidden="0" w:uiPriority="66" w:unhideWhenUsed="0"/>
+    <w:lsdException w:name="Medium Grid 1 Accent 2" w:semiHidden="0" w:uiPriority="67" w:unhideWhenUsed="0"/>
+    <w:lsdException w:name="Medium Grid 2 Accent 2" w:semiHidden="0" w:uiPriority="68" w:unhideWhenUsed="0"/>
+    <w:lsdException w:name="Medium Grid 3 Accent 2" w:semiHidden="0" w:uiPriority="69" w:unhideWhenUsed="0"/>
+    <w:lsdException w:name="Dark List Accent 2" w:semiHidden="0" w:uiPriority="70" w:unhideWhenUsed="0"/>
+    <w:lsdException w:name="Colorful Shading Accent 2" w:semiHidden="0" w:uiPriority="71" w:unhideWhenUsed="0"/>
+    <w:lsdException w:name="Colorful List Accent 2" w:semiHidden="0" w:uiPriority="72" w:unhideWhenUsed="0"/>
+    <w:lsdException w:name="Colorful Grid Accent 2" w:semiHidden="0" w:uiPriority="73" w:unhideWhenUsed="0"/>
+    <w:lsdException w:name="Light Shading Accent 3" w:semiHidden="0" w:uiPriority="60" w:unhideWhenUsed="0"/>
+    <w:lsdException w:name="Light List Accent 3" w:semiHidden="0" w:uiPriority="61" w:unhideWhenUsed="0"/>
+    <w:lsdException w:name="Light Grid Accent 3" w:semiHidden="0" w:uiPriority="62" w:unhideWhenUsed="0"/>
+    <w:lsdException w:name="Medium Shading 1 Accent 3" w:semiHidden="0" w:uiPriority="63" w:unhideWhenUsed="0"/>
+    <w:lsdException w:name="Medium Shading 2 Accent 3" w:semiHidden="0" w:uiPriority="64" w:unhideWhenUsed="0"/>
+    <w:lsdException w:name="Medium List 1 Accent 3" w:semiHidden="0" w:uiPriority="65" w:unhideWhenUsed="0"/>
+    <w:lsdException w:name="Medium List 2 Accent 3" w:semiHidden="0" w:uiPriority="66" w:unhideWhenUsed="0"/>
+    <w:lsdException w:name="Medium Grid 1 Accent 3" w:semiHidden="0" w:uiPriority="67" w:unhideWhenUsed="0"/>
+    <w:lsdException w:name="Medium Grid 2 Accent 3" w:semiHidden="0" w:uiPriority="68" w:unhideWhenUsed="0"/>
+    <w:lsdException w:name="Medium Grid 3 Accent 3" w:semiHidden="0" w:uiPriority="69" w:unhideWhenUsed="0"/>
+    <w:lsdException w:name="Dark List Accent 3" w:semiHidden="0" w:uiPriority="70" w:unhideWhenUsed="0"/>
+    <w:lsdException w:name="Colorful Shading Accent 3" w:semiHidden="0" w:uiPriority="71" w:unhideWhenUsed="0"/>
+    <w:lsdException w:name="Colorful List Accent 3" w:semiHidden="0" w:uiPriority="72" w:unhideWhenUsed="0"/>
+    <w:lsdException w:name="Colorful Grid Accent 3" w:semiHidden="0" w:uiPriority="73" w:unhideWhenUsed="0"/>
+    <w:lsdException w:name="Light Shading Accent 4" w:semiHidden="0" w:uiPriority="60" w:unhideWhenUsed="0"/>
+    <w:lsdException w:name="Light List Accent 4" w:semiHidden="0" w:uiPriority="61" w:unhideWhenUsed="0"/>
+    <w:lsdException w:name="Light Grid Accent 4" w:semiHidden="0" w:uiPriority="62" w:unhideWhenUsed="0"/>
+    <w:lsdException w:name="Medium Shading 1 Accent 4" w:semiHidden="0" w:uiPriority="63" w:unhideWhenUsed="0"/>
+    <w:lsdException w:name="Medium Shading 2 Accent 4" w:semiHidden="0" w:uiPriority="64" w:unhideWhenUsed="0"/>
+    <w:lsdException w:name="Medium List 1 Accent 4" w:semiHidden="0" w:uiPriority="65" w:unhideWhenUsed="0"/>
+    <w:lsdException w:name="Medium List 2 Accent 4" w:semiHidden="0" w:uiPriority="66" w:unhideWhenUsed="0"/>
+    <w:lsdException w:name="Medium Grid 1 Accent 4" w:semiHidden="0" w:uiPriority="67" w:unhideWhenUsed="0"/>
+    <w:lsdException w:name="Medium Grid 2 Accent 4" w:semiHidden="0" w:uiPriority="68" w:unhideWhenUsed="0"/>
+    <w:lsdException w:name="Medium Grid 3 Accent 4" w:semiHidden="0" w:uiPriority="69" w:unhideWhenUsed="0"/>
+    <w:lsdException w:name="Dark List Accent 4" w:semiHidden="0" w:uiPriority="70" w:unhideWhenUsed="0"/>
+    <w:lsdException w:name="Colorful Shading Accent 4" w:semiHidden="0" w:uiPriority="71" w:unhideWhenUsed="0"/>
+    <w:lsdException w:name="Colorful List Accent 4" w:semiHidden="0" w:uiPriority="72" w:unhideWhenUsed="0"/>
+    <w:lsdException w:name="Colorful Grid Accent 4" w:semiHidden="0" w:uiPriority="73" w:unhideWhenUsed="0"/>
+    <w:lsdException w:name="Light Shading Accent 5" w:semiHidden="0" w:uiPriority="60" w:unhideWhenUsed="0"/>
+    <w:lsdException w:name="Light List Accent 5" w:semiHidden="0" w:uiPriority="61" w:unhideWhenUsed="0"/>
+    <w:lsdException w:name="Light Grid Accent 5" w:semiHidden="0" w:uiPriority="62" w:unhideWhenUsed="0"/>
+    <w:lsdException w:name="Medium Shading 1 Accent 5" w:semiHidden="0" w:uiPriority="63" w:unhideWhenUsed="0"/>
+    <w:lsdException w:name="Medium Shading 2 Accent 5" w:semiHidden="0" w:uiPriority="64" w:unhideWhenUsed="0"/>
+    <w:lsdException w:name="Medium List 1 Accent 5" w:semiHidden="0" w:uiPriority="65" w:unhideWhenUsed="0"/>
+    <w:lsdException w:name="Medium List 2 Accent 5" w:semiHidden="0" w:uiPriority="66" w:unhideWhenUsed="0"/>
+    <w:lsdException w:name="Medium Grid 1 Accent 5" w:semiHidden="0" w:uiPriority="67" w:unhideWhenUsed="0"/>
+    <w:lsdException w:name="Medium Grid 2 Accent 5" w:semiHidden="0" w:uiPriority="68" w:unhideWhenUsed="0"/>
+    <w:lsdException w:name="Medium Grid 3 Accent 5" w:semiHidden="0" w:uiPriority="69" w:unhideWhenUsed="0"/>
+    <w:lsdException w:name="Dark List Accent 5" w:semiHidden="0" w:uiPriority="70" w:unhideWhenUsed="0"/>
+    <w:lsdException w:name="Colorful Shading Accent 5" w:semiHidden="0" w:uiPriority="71" w:unhideWhenUsed="0"/>
+    <w:lsdException w:name="Colorful List Accent 5" w:semiHidden="0" w:uiPriority="72" w:unhideWhenUsed="0"/>
+    <w:lsdException w:name="Colorful Grid Accent 5" w:semiHidden="0" w:uiPriority="73" w:unhideWhenUsed="0"/>
+    <w:lsdException w:name="Light Shading Accent 6" w:semiHidden="0" w:uiPriority="60" w:unhideWhenUsed="0"/>
+    <w:lsdException w:name="Light List Accent 6" w:semiHidden="0" w:uiPriority="61" w:unhideWhenUsed="0"/>
+    <w:lsdException w:name="Light Grid Accent 6" w:semiHidden="0" w:uiPriority="62" w:unhideWhenUsed="0"/>
+    <w:lsdException w:name="Medium Shading 1 Accent 6" w:semiHidden="0" w:uiPriority="63" w:unhideWhenUsed="0"/>
+    <w:lsdException w:name="Medium Shading 2 Accent 6" w:semiHidden="0" w:uiPriority="64" w:unhideWhenUsed="0"/>
+    <w:lsdException w:name="Medium List 1 Accent 6" w:semiHidden="0" w:uiPriority="65" w:unhideWhenUsed="0"/>
+    <w:lsdException w:name="Medium List 2 Accent 6" w:semiHidden="0" w:uiPriority="66" w:unhideWhenUsed="0"/>
+    <w:lsdException w:name="Medium Grid 1 Accent 6" w:semiHidden="0" w:uiPriority="67" w:unhideWhenUsed="0"/>
+    <w:lsdException w:name="Medium Grid 2 Accent 6" w:semiHidden="0" w:uiPriority="68" w:unhideWhenUsed="0"/>
+    <w:lsdException w:name="Medium Grid 3 Accent 6" w:semiHidden="0" w:uiPriority="69" w:unhideWhenUsed="0"/>
+    <w:lsdException w:name="Dark List Accent 6" w:semiHidden="0" w:uiPriority="70" w:unhideWhenUsed="0"/>
+    <w:lsdException w:name="Colorful Shading Accent 6" w:semiHidden="0" w:uiPriority="71" w:unhideWhenUsed="0"/>
+    <w:lsdException w:name="Colorful List Accent 6" w:semiHidden="0" w:uiPriority="72" w:unhideWhenUsed="0"/>
+    <w:lsdException w:name="Colorful Grid Accent 6" w:semiHidden="0" w:uiPriority="73" w:unhideWhenUsed="0"/>
+    <w:lsdException w:name="Subtle Emphasis" w:semiHidden="0" w:uiPriority="19" w:unhideWhenUsed="0" w:qFormat="1"/>
+    <w:lsdException w:name="Intense Emphasis" w:semiHidden="0" w:uiPriority="21" w:unhideWhenUsed="0" w:qFormat="1"/>
+    <w:lsdException w:name="Subtle Reference" w:semiHidden="0" w:uiPriority="31" w:unhideWhenUsed="0" w:qFormat="1"/>
+    <w:lsdException w:name="Intense Reference" w:semiHidden="0" w:uiPriority="32" w:unhideWhenUsed="0" w:qFormat="1"/>
+    <w:lsdException w:name="Book Title" w:semiHidden="0" w:uiPriority="33" w:unhideWhenUsed="0" w:qFormat="1"/>
+    <w:lsdException w:name="Bibliography" w:uiPriority="37"/>
+    <w:lsdException w:name="TOC Heading" w:uiPriority="39" w:qFormat="1"/>
   </w:latentStyles>
   <w:style w:type="paragraph" w:default="1" w:styleId="Standard">
     <w:name w:val="Normal"/>
@@ -6735,6 +6337,7 @@
     <w:uiPriority w:val="99"/>
     <w:semiHidden/>
     <w:unhideWhenUsed/>
+    <w:qFormat/>
     <w:tblPr>
       <w:tblInd w:w="0" w:type="dxa"/>
       <w:tblCellMar>
@@ -6781,7 +6384,7 @@
       <w:szCs w:val="26"/>
     </w:rPr>
   </w:style>
-  <w:style w:type="table" w:styleId="Tabellenraster">
+  <w:style w:type="table" w:styleId="Tabellengitternetz">
     <w:name w:val="Table Grid"/>
     <w:basedOn w:val="NormaleTabelle"/>
     <w:uiPriority w:val="59"/>
@@ -6790,6 +6393,7 @@
       <w:spacing w:after="0" w:line="240" w:lineRule="auto"/>
     </w:pPr>
     <w:tblPr>
+      <w:tblInd w:w="0" w:type="dxa"/>
       <w:tblBorders>
         <w:top w:val="single" w:sz="4" w:space="0" w:color="auto"/>
         <w:left w:val="single" w:sz="4" w:space="0" w:color="auto"/>
@@ -6798,6 +6402,12 @@
         <w:insideH w:val="single" w:sz="4" w:space="0" w:color="auto"/>
         <w:insideV w:val="single" w:sz="4" w:space="0" w:color="auto"/>
       </w:tblBorders>
+      <w:tblCellMar>
+        <w:top w:w="0" w:type="dxa"/>
+        <w:left w:w="108" w:type="dxa"/>
+        <w:bottom w:w="0" w:type="dxa"/>
+        <w:right w:w="108" w:type="dxa"/>
+      </w:tblCellMar>
     </w:tblPr>
   </w:style>
   <w:style w:type="paragraph" w:styleId="Titel">
@@ -7045,10 +6655,17 @@
     <w:tblPr>
       <w:tblStyleRowBandSize w:val="1"/>
       <w:tblStyleColBandSize w:val="1"/>
+      <w:tblInd w:w="0" w:type="dxa"/>
       <w:tblBorders>
         <w:top w:val="single" w:sz="8" w:space="0" w:color="4F81BD" w:themeColor="accent1"/>
         <w:bottom w:val="single" w:sz="8" w:space="0" w:color="4F81BD" w:themeColor="accent1"/>
       </w:tblBorders>
+      <w:tblCellMar>
+        <w:top w:w="0" w:type="dxa"/>
+        <w:left w:w="108" w:type="dxa"/>
+        <w:bottom w:w="0" w:type="dxa"/>
+        <w:right w:w="108" w:type="dxa"/>
+      </w:tblCellMar>
     </w:tblPr>
     <w:tblStylePr w:type="firstRow">
       <w:pPr>
@@ -7138,6 +6755,7 @@
     <w:tblPr>
       <w:tblStyleRowBandSize w:val="1"/>
       <w:tblStyleColBandSize w:val="1"/>
+      <w:tblInd w:w="0" w:type="dxa"/>
       <w:tblBorders>
         <w:top w:val="single" w:sz="8" w:space="0" w:color="7BA0CD" w:themeColor="accent1" w:themeTint="BF"/>
         <w:left w:val="single" w:sz="8" w:space="0" w:color="7BA0CD" w:themeColor="accent1" w:themeTint="BF"/>
@@ -7145,6 +6763,12 @@
         <w:right w:val="single" w:sz="8" w:space="0" w:color="7BA0CD" w:themeColor="accent1" w:themeTint="BF"/>
         <w:insideH w:val="single" w:sz="8" w:space="0" w:color="7BA0CD" w:themeColor="accent1" w:themeTint="BF"/>
       </w:tblBorders>
+      <w:tblCellMar>
+        <w:top w:w="0" w:type="dxa"/>
+        <w:left w:w="108" w:type="dxa"/>
+        <w:bottom w:w="0" w:type="dxa"/>
+        <w:right w:w="108" w:type="dxa"/>
+      </w:tblCellMar>
     </w:tblPr>
     <w:tblStylePr w:type="firstRow">
       <w:pPr>
@@ -7237,6 +6861,7 @@
     <w:tblPr>
       <w:tblStyleRowBandSize w:val="1"/>
       <w:tblStyleColBandSize w:val="1"/>
+      <w:tblInd w:w="0" w:type="dxa"/>
       <w:tblBorders>
         <w:top w:val="single" w:sz="8" w:space="0" w:color="4F81BD" w:themeColor="accent1"/>
         <w:left w:val="single" w:sz="8" w:space="0" w:color="4F81BD" w:themeColor="accent1"/>
@@ -7245,6 +6870,12 @@
         <w:insideH w:val="single" w:sz="8" w:space="0" w:color="4F81BD" w:themeColor="accent1"/>
         <w:insideV w:val="single" w:sz="8" w:space="0" w:color="4F81BD" w:themeColor="accent1"/>
       </w:tblBorders>
+      <w:tblCellMar>
+        <w:top w:w="0" w:type="dxa"/>
+        <w:left w:w="108" w:type="dxa"/>
+        <w:bottom w:w="0" w:type="dxa"/>
+        <w:right w:w="108" w:type="dxa"/>
+      </w:tblCellMar>
     </w:tblPr>
     <w:trPr>
       <w:cantSplit/>
@@ -7363,6 +6994,7 @@
     <w:tblPr>
       <w:tblStyleRowBandSize w:val="1"/>
       <w:tblStyleColBandSize w:val="1"/>
+      <w:tblInd w:w="0" w:type="dxa"/>
       <w:tblBorders>
         <w:top w:val="single" w:sz="8" w:space="0" w:color="000000" w:themeColor="text1"/>
         <w:left w:val="single" w:sz="8" w:space="0" w:color="000000" w:themeColor="text1"/>
@@ -7371,6 +7003,12 @@
         <w:insideH w:val="single" w:sz="8" w:space="0" w:color="000000" w:themeColor="text1"/>
         <w:insideV w:val="single" w:sz="8" w:space="0" w:color="000000" w:themeColor="text1"/>
       </w:tblBorders>
+      <w:tblCellMar>
+        <w:top w:w="0" w:type="dxa"/>
+        <w:left w:w="108" w:type="dxa"/>
+        <w:bottom w:w="0" w:type="dxa"/>
+        <w:right w:w="108" w:type="dxa"/>
+      </w:tblCellMar>
     </w:tblPr>
     <w:tblStylePr w:type="firstRow">
       <w:pPr>
@@ -7973,7 +7611,7 @@
 </file>
 
 <file path=customXml/itemProps1.xml><?xml version="1.0" encoding="utf-8"?>
-<ds:datastoreItem xmlns:ds="http://schemas.openxmlformats.org/officeDocument/2006/customXml" ds:itemID="{9B525D23-EEF6-44D1-999E-07679EA650C2}">
+<ds:datastoreItem xmlns:ds="http://schemas.openxmlformats.org/officeDocument/2006/customXml" ds:itemID="{E59DC864-28F5-46D1-AF66-E3DC967F38AD}">
   <ds:schemaRefs>
     <ds:schemaRef ds:uri="http://schemas.openxmlformats.org/officeDocument/2006/bibliography"/>
   </ds:schemaRefs>

</xml_diff>